<commit_message>
Adding index and work on doc specs
</commit_message>
<xml_diff>
--- a/docs/documentspecifications.docx
+++ b/docs/documentspecifications.docx
@@ -38,13 +38,14 @@
         <w:t>Colin Luther</w:t>
       </w:r>
       <w:r>
-        <w:t xml:space="preserve"> and Carlos Rodrigo </w:t>
-      </w:r>
-      <w:proofErr w:type="spellStart"/>
-      <w:r>
-        <w:t>Cordeiro</w:t>
-      </w:r>
-      <w:proofErr w:type="spellEnd"/>
+        <w:t xml:space="preserve"> and Carlos Rodrigo</w:t>
+      </w:r>
+      <w:r>
+        <w:t xml:space="preserve"> </w:t>
+      </w:r>
+      <w:r>
+        <w:t>Garcia</w:t>
+      </w:r>
     </w:p>
     <w:p>
       <w:pPr>
@@ -72,17 +73,8 @@
           <w:sz w:val="48"/>
           <w:szCs w:val="48"/>
         </w:rPr>
-        <w:t xml:space="preserve">Database-Driven </w:t>
-      </w:r>
-      <w:proofErr w:type="gramStart"/>
-      <w:r>
-        <w:rPr>
-          <w:sz w:val="48"/>
-          <w:szCs w:val="48"/>
-        </w:rPr>
-        <w:t>Time-Sheet</w:t>
-      </w:r>
-      <w:proofErr w:type="gramEnd"/>
+        <w:t>Time Sheet</w:t>
+      </w:r>
     </w:p>
     <w:p>
       <w:pPr>
@@ -104,7 +96,7 @@
         <w:tblLook w:val="04A0" w:firstRow="1" w:lastRow="0" w:firstColumn="1" w:lastColumn="0" w:noHBand="0" w:noVBand="1"/>
       </w:tblPr>
       <w:tblGrid>
-        <w:gridCol w:w="1064"/>
+        <w:gridCol w:w="1132"/>
         <w:gridCol w:w="1675"/>
         <w:gridCol w:w="4959"/>
         <w:gridCol w:w="2008"/>
@@ -792,23 +784,7 @@
                 <w:rFonts w:ascii="Calibri" w:eastAsia="Times New Roman" w:hAnsi="Calibri" w:cs="Times New Roman"/>
                 <w:color w:val="000000"/>
               </w:rPr>
-              <w:t xml:space="preserve">Setting up </w:t>
-            </w:r>
-            <w:proofErr w:type="spellStart"/>
-            <w:r>
-              <w:rPr>
-                <w:rFonts w:ascii="Calibri" w:eastAsia="Times New Roman" w:hAnsi="Calibri" w:cs="Times New Roman"/>
-                <w:color w:val="000000"/>
-              </w:rPr>
-              <w:t>GitHub</w:t>
-            </w:r>
-            <w:proofErr w:type="spellEnd"/>
-            <w:r>
-              <w:rPr>
-                <w:rFonts w:ascii="Calibri" w:eastAsia="Times New Roman" w:hAnsi="Calibri" w:cs="Times New Roman"/>
-                <w:color w:val="000000"/>
-              </w:rPr>
-              <w:t xml:space="preserve"> repository, creating document specifications file.</w:t>
+              <w:t>Setting up GitHub repository, creating document specifications file.</w:t>
             </w:r>
           </w:p>
         </w:tc>
@@ -868,6 +844,13 @@
                 <w:color w:val="000000"/>
               </w:rPr>
             </w:pPr>
+            <w:r>
+              <w:rPr>
+                <w:rFonts w:ascii="Calibri" w:eastAsia="Times New Roman" w:hAnsi="Calibri" w:cs="Times New Roman"/>
+                <w:color w:val="000000"/>
+              </w:rPr>
+              <w:t>11/12/14</w:t>
+            </w:r>
           </w:p>
         </w:tc>
         <w:tc>
@@ -891,6 +874,13 @@
                 <w:color w:val="000000"/>
               </w:rPr>
             </w:pPr>
+            <w:r>
+              <w:rPr>
+                <w:rFonts w:ascii="Calibri" w:eastAsia="Times New Roman" w:hAnsi="Calibri" w:cs="Times New Roman"/>
+                <w:color w:val="000000"/>
+              </w:rPr>
+              <w:t>1.0</w:t>
+            </w:r>
           </w:p>
         </w:tc>
         <w:tc>
@@ -914,6 +904,27 @@
                 <w:color w:val="000000"/>
               </w:rPr>
             </w:pPr>
+            <w:r>
+              <w:rPr>
+                <w:rFonts w:ascii="Calibri" w:eastAsia="Times New Roman" w:hAnsi="Calibri" w:cs="Times New Roman"/>
+                <w:color w:val="000000"/>
+              </w:rPr>
+              <w:t>Creating rough ER diagram</w:t>
+            </w:r>
+            <w:r>
+              <w:rPr>
+                <w:rFonts w:ascii="Calibri" w:eastAsia="Times New Roman" w:hAnsi="Calibri" w:cs="Times New Roman"/>
+                <w:color w:val="000000"/>
+              </w:rPr>
+              <w:t xml:space="preserve"> and site storyboard</w:t>
+            </w:r>
+            <w:r>
+              <w:rPr>
+                <w:rFonts w:ascii="Calibri" w:eastAsia="Times New Roman" w:hAnsi="Calibri" w:cs="Times New Roman"/>
+                <w:color w:val="000000"/>
+              </w:rPr>
+              <w:t>.</w:t>
+            </w:r>
           </w:p>
         </w:tc>
         <w:tc>
@@ -937,6 +948,13 @@
                 <w:color w:val="000000"/>
               </w:rPr>
             </w:pPr>
+            <w:r>
+              <w:rPr>
+                <w:rFonts w:ascii="Calibri" w:eastAsia="Times New Roman" w:hAnsi="Calibri" w:cs="Times New Roman"/>
+                <w:color w:val="000000"/>
+              </w:rPr>
+              <w:t>Rodrigo</w:t>
+            </w:r>
           </w:p>
         </w:tc>
       </w:tr>
@@ -965,6 +983,13 @@
                 <w:color w:val="000000"/>
               </w:rPr>
             </w:pPr>
+            <w:r>
+              <w:rPr>
+                <w:rFonts w:ascii="Calibri" w:eastAsia="Times New Roman" w:hAnsi="Calibri" w:cs="Times New Roman"/>
+                <w:color w:val="000000"/>
+              </w:rPr>
+              <w:t>11/16/14</w:t>
+            </w:r>
           </w:p>
         </w:tc>
         <w:tc>
@@ -988,6 +1013,22 @@
                 <w:color w:val="000000"/>
               </w:rPr>
             </w:pPr>
+            <w:r>
+              <w:rPr>
+                <w:rFonts w:ascii="Calibri" w:eastAsia="Times New Roman" w:hAnsi="Calibri" w:cs="Times New Roman"/>
+                <w:color w:val="000000"/>
+              </w:rPr>
+              <w:t>7</w:t>
+            </w:r>
+            <w:bookmarkStart w:id="0" w:name="_GoBack"/>
+            <w:bookmarkEnd w:id="0"/>
+            <w:r>
+              <w:rPr>
+                <w:rFonts w:ascii="Calibri" w:eastAsia="Times New Roman" w:hAnsi="Calibri" w:cs="Times New Roman"/>
+                <w:color w:val="000000"/>
+              </w:rPr>
+              <w:t>.0</w:t>
+            </w:r>
           </w:p>
         </w:tc>
         <w:tc>
@@ -1011,6 +1052,13 @@
                 <w:color w:val="000000"/>
               </w:rPr>
             </w:pPr>
+            <w:r>
+              <w:rPr>
+                <w:rFonts w:ascii="Calibri" w:eastAsia="Times New Roman" w:hAnsi="Calibri" w:cs="Times New Roman"/>
+                <w:color w:val="000000"/>
+              </w:rPr>
+              <w:t>Finish ER Diagram, creating schema, more work on document specifications file, creating project index.</w:t>
+            </w:r>
           </w:p>
         </w:tc>
         <w:tc>
@@ -1034,6 +1082,13 @@
                 <w:color w:val="000000"/>
               </w:rPr>
             </w:pPr>
+            <w:r>
+              <w:rPr>
+                <w:rFonts w:ascii="Calibri" w:eastAsia="Times New Roman" w:hAnsi="Calibri" w:cs="Times New Roman"/>
+                <w:color w:val="000000"/>
+              </w:rPr>
+              <w:t>Rodrigo, Colin</w:t>
+            </w:r>
           </w:p>
         </w:tc>
       </w:tr>
@@ -2393,52 +2448,70 @@
       <w:pPr>
         <w:pStyle w:val="Heading1"/>
       </w:pPr>
-      <w:bookmarkStart w:id="0" w:name="_Toc198200654"/>
+      <w:bookmarkStart w:id="1" w:name="_Toc198200654"/>
       <w:r>
         <w:t>Software Requirements Specifications</w:t>
       </w:r>
-      <w:bookmarkEnd w:id="0"/>
+      <w:bookmarkEnd w:id="1"/>
     </w:p>
     <w:p/>
     <w:p>
       <w:pPr>
         <w:pStyle w:val="Heading2"/>
       </w:pPr>
-      <w:bookmarkStart w:id="1" w:name="_Toc198200655"/>
+      <w:bookmarkStart w:id="2" w:name="_Toc198200655"/>
       <w:r>
         <w:t>Introduction</w:t>
       </w:r>
-      <w:bookmarkEnd w:id="1"/>
+      <w:bookmarkEnd w:id="2"/>
     </w:p>
     <w:p>
       <w:pPr>
         <w:pStyle w:val="Heading3"/>
       </w:pPr>
-      <w:bookmarkStart w:id="2" w:name="_Toc198200656"/>
+      <w:bookmarkStart w:id="3" w:name="_Toc198200656"/>
       <w:r>
         <w:t>Purpose</w:t>
       </w:r>
-      <w:bookmarkEnd w:id="2"/>
+      <w:bookmarkEnd w:id="3"/>
+    </w:p>
+    <w:p>
+      <w:r>
+        <w:t>The purpose of this document is to describe the Time sheet website that we will be building. The intended audience for this document is the prospective developers of this site.</w:t>
+      </w:r>
     </w:p>
     <w:p>
       <w:pPr>
         <w:pStyle w:val="Heading3"/>
       </w:pPr>
-      <w:bookmarkStart w:id="3" w:name="_Toc198200657"/>
+      <w:bookmarkStart w:id="4" w:name="_Toc198200657"/>
       <w:r>
         <w:t>Scope</w:t>
       </w:r>
-      <w:bookmarkEnd w:id="3"/>
+      <w:bookmarkEnd w:id="4"/>
+    </w:p>
+    <w:p>
+      <w:pPr>
+        <w:rPr>
+          <w:b/>
+        </w:rPr>
+      </w:pPr>
+      <w:r>
+        <w:rPr>
+          <w:b/>
+        </w:rPr>
+        <w:t>The website to be created will be designed to allow a company’s employees to log hours spent on assigned projects via a MySQL database. Project managers will be able to assign other employees to projects and monitor their hours.</w:t>
+      </w:r>
     </w:p>
     <w:p>
       <w:pPr>
         <w:pStyle w:val="Heading3"/>
       </w:pPr>
-      <w:bookmarkStart w:id="4" w:name="_Toc198200658"/>
+      <w:bookmarkStart w:id="5" w:name="_Toc198200658"/>
       <w:r>
         <w:t>Definitions, acronyms, and abbreviations</w:t>
       </w:r>
-      <w:bookmarkEnd w:id="4"/>
+      <w:bookmarkEnd w:id="5"/>
     </w:p>
     <w:p>
       <w:r>
@@ -2452,15 +2525,7 @@
     </w:p>
     <w:p>
       <w:r>
-        <w:t xml:space="preserve">W3 Validation – refers to both Html and CSS validation tool provided by the W3c.org. </w:t>
-      </w:r>
-      <w:proofErr w:type="gramStart"/>
-      <w:r>
-        <w:t>the</w:t>
-      </w:r>
-      <w:proofErr w:type="gramEnd"/>
-      <w:r>
-        <w:t xml:space="preserve"> html validator is located at:</w:t>
+        <w:t>W3 Validation – refers to both Html and CSS validation tool provided by the W3c.org. the html validator is located at:</w:t>
       </w:r>
     </w:p>
     <w:p>
@@ -2474,13 +2539,8 @@
       </w:hyperlink>
     </w:p>
     <w:p>
-      <w:proofErr w:type="gramStart"/>
-      <w:r>
-        <w:t>with</w:t>
-      </w:r>
-      <w:proofErr w:type="gramEnd"/>
-      <w:r>
-        <w:t xml:space="preserve"> the CSS validator located at:</w:t>
+      <w:r>
+        <w:t>with the CSS validator located at:</w:t>
       </w:r>
     </w:p>
     <w:p>
@@ -2500,20 +2560,44 @@
       <w:pPr>
         <w:pStyle w:val="Heading3"/>
       </w:pPr>
-      <w:bookmarkStart w:id="5" w:name="_Toc198200659"/>
+      <w:bookmarkStart w:id="6" w:name="_Toc198200659"/>
       <w:r>
         <w:t>Overview</w:t>
       </w:r>
-      <w:bookmarkEnd w:id="5"/>
-    </w:p>
-    <w:p/>
+      <w:bookmarkEnd w:id="6"/>
+    </w:p>
     <w:p>
       <w:pPr>
         <w:rPr>
           <w:b/>
         </w:rPr>
       </w:pPr>
-      <w:bookmarkStart w:id="6" w:name="_Toc198200660"/>
+      <w:r>
+        <w:rPr>
+          <w:b/>
+        </w:rPr>
+        <w:t>The website will consist of a home page with a navigation bar with links to other pages.</w:t>
+      </w:r>
+      <w:r>
+        <w:rPr>
+          <w:b/>
+        </w:rPr>
+        <w:t xml:space="preserve"> Visitors to the site will have to register in order to access the rest of the site. Vi</w:t>
+      </w:r>
+      <w:r>
+        <w:rPr>
+          <w:b/>
+        </w:rPr>
+        <w:t xml:space="preserve">sitors may try to register as an employee, employer, or admin. Current Admins will have to approve of their choice. Once registered, users may be able to log hours, and monitor and assign projects. </w:t>
+      </w:r>
+    </w:p>
+    <w:p>
+      <w:pPr>
+        <w:rPr>
+          <w:b/>
+        </w:rPr>
+      </w:pPr>
+      <w:bookmarkStart w:id="7" w:name="_Toc198200660"/>
     </w:p>
     <w:p>
       <w:pPr>
@@ -2529,7 +2613,7 @@
         </w:rPr>
         <w:t>Overall Description</w:t>
       </w:r>
-      <w:bookmarkEnd w:id="6"/>
+      <w:bookmarkEnd w:id="7"/>
     </w:p>
     <w:p>
       <w:pPr>
@@ -2547,7 +2631,213 @@
           <w:color w:val="212121"/>
         </w:rPr>
       </w:pPr>
-      <w:bookmarkStart w:id="7" w:name="_Toc198200661"/>
+      <w:bookmarkStart w:id="8" w:name="_Toc198200661"/>
+      <w:r>
+        <w:rPr>
+          <w:rFonts w:ascii="Cambria" w:hAnsi="Cambria" w:cs="Cambria"/>
+          <w:b/>
+          <w:color w:val="212121"/>
+        </w:rPr>
+        <w:t>Any visitor to the site will be able to access the home page which will contain text summarizing the website and how to use it. Visitors may also access another page to register or sign in. Users will be required to click the link in a confirmation email</w:t>
+      </w:r>
+      <w:r>
+        <w:rPr>
+          <w:rFonts w:ascii="Cambria" w:hAnsi="Cambria" w:cs="Cambria"/>
+          <w:b/>
+          <w:color w:val="212121"/>
+        </w:rPr>
+        <w:t>,</w:t>
+      </w:r>
+      <w:r>
+        <w:rPr>
+          <w:rFonts w:ascii="Cambria" w:hAnsi="Cambria" w:cs="Cambria"/>
+          <w:b/>
+          <w:color w:val="212121"/>
+        </w:rPr>
+        <w:t xml:space="preserve"> which will direct </w:t>
+      </w:r>
+      <w:r>
+        <w:rPr>
+          <w:rFonts w:ascii="Cambria" w:hAnsi="Cambria" w:cs="Cambria"/>
+          <w:b/>
+          <w:color w:val="212121"/>
+        </w:rPr>
+        <w:t xml:space="preserve">them to a confirmation page. </w:t>
+      </w:r>
+      <w:r>
+        <w:rPr>
+          <w:rFonts w:ascii="Cambria" w:hAnsi="Cambria" w:cs="Cambria"/>
+          <w:b/>
+          <w:color w:val="212121"/>
+        </w:rPr>
+        <w:t xml:space="preserve">Once signed in, users may access other pages of the site depending on their permissions. </w:t>
+      </w:r>
+    </w:p>
+    <w:p>
+      <w:pPr>
+        <w:widowControl w:val="0"/>
+        <w:tabs>
+          <w:tab w:val="left" w:pos="220"/>
+          <w:tab w:val="left" w:pos="720"/>
+        </w:tabs>
+        <w:autoSpaceDE w:val="0"/>
+        <w:autoSpaceDN w:val="0"/>
+        <w:adjustRightInd w:val="0"/>
+        <w:rPr>
+          <w:rFonts w:ascii="Cambria" w:hAnsi="Cambria" w:cs="Cambria"/>
+          <w:b/>
+          <w:color w:val="212121"/>
+        </w:rPr>
+      </w:pPr>
+      <w:r>
+        <w:rPr>
+          <w:rFonts w:ascii="Cambria" w:hAnsi="Cambria" w:cs="Cambria"/>
+          <w:b/>
+          <w:color w:val="212121"/>
+        </w:rPr>
+        <w:t xml:space="preserve">Project managers may access the </w:t>
+      </w:r>
+      <w:r>
+        <w:rPr>
+          <w:rFonts w:ascii="Cambria" w:hAnsi="Cambria" w:cs="Cambria"/>
+          <w:b/>
+          <w:color w:val="212121"/>
+        </w:rPr>
+        <w:t xml:space="preserve">project monitoring, assigning, and editing pages. There they may manage the projects they’ve assigned. </w:t>
+      </w:r>
+    </w:p>
+    <w:p>
+      <w:pPr>
+        <w:widowControl w:val="0"/>
+        <w:tabs>
+          <w:tab w:val="left" w:pos="220"/>
+          <w:tab w:val="left" w:pos="720"/>
+        </w:tabs>
+        <w:autoSpaceDE w:val="0"/>
+        <w:autoSpaceDN w:val="0"/>
+        <w:adjustRightInd w:val="0"/>
+        <w:rPr>
+          <w:rFonts w:ascii="Cambria" w:hAnsi="Cambria" w:cs="Cambria"/>
+          <w:b/>
+          <w:color w:val="212121"/>
+        </w:rPr>
+      </w:pPr>
+      <w:r>
+        <w:rPr>
+          <w:rFonts w:ascii="Cambria" w:hAnsi="Cambria" w:cs="Cambria"/>
+          <w:b/>
+          <w:color w:val="212121"/>
+        </w:rPr>
+        <w:t xml:space="preserve">Project assignees will only be able to enter the hour logging page when signed in. There they may log the hours worked on every project assigned to them. </w:t>
+      </w:r>
+    </w:p>
+    <w:p>
+      <w:pPr>
+        <w:widowControl w:val="0"/>
+        <w:tabs>
+          <w:tab w:val="left" w:pos="220"/>
+          <w:tab w:val="left" w:pos="720"/>
+        </w:tabs>
+        <w:autoSpaceDE w:val="0"/>
+        <w:autoSpaceDN w:val="0"/>
+        <w:adjustRightInd w:val="0"/>
+        <w:rPr>
+          <w:rFonts w:ascii="Cambria" w:hAnsi="Cambria" w:cs="Cambria"/>
+          <w:b/>
+          <w:color w:val="212121"/>
+        </w:rPr>
+      </w:pPr>
+      <w:r>
+        <w:rPr>
+          <w:rFonts w:ascii="Cambria" w:hAnsi="Cambria" w:cs="Cambria"/>
+          <w:b/>
+          <w:color w:val="212121"/>
+        </w:rPr>
+        <w:t xml:space="preserve">Another page will allow </w:t>
+      </w:r>
+      <w:r>
+        <w:rPr>
+          <w:rFonts w:ascii="Cambria" w:hAnsi="Cambria" w:cs="Cambria"/>
+          <w:b/>
+          <w:color w:val="212121"/>
+        </w:rPr>
+        <w:t xml:space="preserve">site </w:t>
+      </w:r>
+      <w:r>
+        <w:rPr>
+          <w:rFonts w:ascii="Cambria" w:hAnsi="Cambria" w:cs="Cambria"/>
+          <w:b/>
+          <w:color w:val="212121"/>
+        </w:rPr>
+        <w:t>admins to manually manipulate the website’s database.</w:t>
+      </w:r>
+    </w:p>
+    <w:p>
+      <w:pPr>
+        <w:widowControl w:val="0"/>
+        <w:tabs>
+          <w:tab w:val="left" w:pos="220"/>
+          <w:tab w:val="left" w:pos="720"/>
+        </w:tabs>
+        <w:autoSpaceDE w:val="0"/>
+        <w:autoSpaceDN w:val="0"/>
+        <w:adjustRightInd w:val="0"/>
+        <w:rPr>
+          <w:rFonts w:ascii="Cambria" w:hAnsi="Cambria" w:cs="Cambria"/>
+          <w:b/>
+          <w:color w:val="212121"/>
+        </w:rPr>
+      </w:pPr>
+      <w:r>
+        <w:rPr>
+          <w:rFonts w:ascii="Cambria" w:hAnsi="Cambria" w:cs="Cambria"/>
+          <w:b/>
+          <w:color w:val="212121"/>
+        </w:rPr>
+        <w:t xml:space="preserve">Users may </w:t>
+      </w:r>
+      <w:r>
+        <w:rPr>
+          <w:rFonts w:ascii="Cambria" w:hAnsi="Cambria" w:cs="Cambria"/>
+          <w:b/>
+          <w:color w:val="212121"/>
+        </w:rPr>
+        <w:t>also change their passwords if they no longer wish to use the password randomly assigned to them by the admin(s).</w:t>
+      </w:r>
+    </w:p>
+    <w:p>
+      <w:pPr>
+        <w:widowControl w:val="0"/>
+        <w:tabs>
+          <w:tab w:val="left" w:pos="220"/>
+          <w:tab w:val="left" w:pos="720"/>
+        </w:tabs>
+        <w:autoSpaceDE w:val="0"/>
+        <w:autoSpaceDN w:val="0"/>
+        <w:adjustRightInd w:val="0"/>
+        <w:rPr>
+          <w:rFonts w:ascii="Cambria" w:hAnsi="Cambria" w:cs="Cambria"/>
+          <w:b/>
+          <w:color w:val="212121"/>
+        </w:rPr>
+      </w:pPr>
+    </w:p>
+    <w:p>
+      <w:pPr>
+        <w:widowControl w:val="0"/>
+        <w:tabs>
+          <w:tab w:val="left" w:pos="220"/>
+          <w:tab w:val="left" w:pos="720"/>
+        </w:tabs>
+        <w:autoSpaceDE w:val="0"/>
+        <w:autoSpaceDN w:val="0"/>
+        <w:adjustRightInd w:val="0"/>
+        <w:rPr>
+          <w:rFonts w:ascii="Cambria" w:hAnsi="Cambria" w:cs="Cambria"/>
+          <w:b/>
+          <w:color w:val="212121"/>
+        </w:rPr>
+      </w:pPr>
     </w:p>
     <w:p>
       <w:pPr>
@@ -2561,7 +2851,7 @@
         </w:rPr>
         <w:t>Story Board</w:t>
       </w:r>
-      <w:bookmarkEnd w:id="7"/>
+      <w:bookmarkEnd w:id="8"/>
     </w:p>
     <w:p>
       <w:r>
@@ -2572,28 +2862,18 @@
       <w:pPr>
         <w:pStyle w:val="Heading2"/>
       </w:pPr>
-      <w:bookmarkStart w:id="8" w:name="_Toc198200662"/>
+      <w:bookmarkStart w:id="9" w:name="_Toc198200662"/>
       <w:r>
         <w:t>Specific requirements</w:t>
       </w:r>
-      <w:bookmarkEnd w:id="8"/>
+      <w:bookmarkEnd w:id="9"/>
     </w:p>
     <w:p>
       <w:pPr>
         <w:pStyle w:val="NormalWeb"/>
       </w:pPr>
       <w:r>
-        <w:t xml:space="preserve">The final project can be done in a group of 1,2 or 3 people. Notify me </w:t>
-      </w:r>
-      <w:proofErr w:type="spellStart"/>
-      <w:proofErr w:type="gramStart"/>
-      <w:r>
-        <w:t>asap</w:t>
-      </w:r>
-      <w:proofErr w:type="spellEnd"/>
-      <w:proofErr w:type="gramEnd"/>
-      <w:r>
-        <w:t xml:space="preserve"> whom your group partners are going to be. It is a fairly open ended project to allow for creativity. Keep in mind if you do the minimum then you get a minimum grade. You will be developing a complete Graphical User Interface using PHP for customers, clients and management to access your database information. You must have at least 3 tables plus their relationship tables as needed.</w:t>
+        <w:t>The final project can be done in a group of 1,2 or 3 people. Notify me asap whom your group partners are going to be. It is a fairly open ended project to allow for creativity. Keep in mind if you do the minimum then you get a minimum grade. You will be developing a complete Graphical User Interface using PHP for customers, clients and management to access your database information. You must have at least 3 tables plus their relationship tables as needed.</w:t>
       </w:r>
     </w:p>
     <w:p>
@@ -2630,21 +2910,7 @@
         <w:rPr>
           <w:rFonts w:eastAsia="Times New Roman" w:cs="Times New Roman"/>
         </w:rPr>
-        <w:t>Create a design specification (External documentation) for this project (</w:t>
-      </w:r>
-      <w:proofErr w:type="spellStart"/>
-      <w:r>
-        <w:rPr>
-          <w:rFonts w:eastAsia="Times New Roman" w:cs="Times New Roman"/>
-        </w:rPr>
-        <w:t>pdf</w:t>
-      </w:r>
-      <w:proofErr w:type="spellEnd"/>
-      <w:r>
-        <w:rPr>
-          <w:rFonts w:eastAsia="Times New Roman" w:cs="Times New Roman"/>
-        </w:rPr>
-        <w:t xml:space="preserve"> or web page). </w:t>
+        <w:t xml:space="preserve">Create a design specification (External documentation) for this project (pdf or web page). </w:t>
       </w:r>
       <w:r>
         <w:rPr>
@@ -2664,23 +2930,7 @@
             <w:rStyle w:val="Hyperlink"/>
             <w:rFonts w:eastAsia="Times New Roman" w:cs="Times New Roman"/>
           </w:rPr>
-          <w:t>Sample Project Specific</w:t>
-        </w:r>
-        <w:bookmarkStart w:id="9" w:name="_GoBack"/>
-        <w:bookmarkEnd w:id="9"/>
-        <w:r>
-          <w:rPr>
-            <w:rStyle w:val="Hyperlink"/>
-            <w:rFonts w:eastAsia="Times New Roman" w:cs="Times New Roman"/>
-          </w:rPr>
-          <w:t>a</w:t>
-        </w:r>
-        <w:r>
-          <w:rPr>
-            <w:rStyle w:val="Hyperlink"/>
-            <w:rFonts w:eastAsia="Times New Roman" w:cs="Times New Roman"/>
-          </w:rPr>
-          <w:t>tion Document</w:t>
+          <w:t>Sample Project Specification Document</w:t>
         </w:r>
       </w:hyperlink>
       <w:r>
@@ -2714,35 +2964,7 @@
         <w:rPr>
           <w:rFonts w:eastAsia="Times New Roman" w:cs="Times New Roman"/>
         </w:rPr>
-        <w:t xml:space="preserve"> (</w:t>
-      </w:r>
-      <w:proofErr w:type="spellStart"/>
-      <w:r>
-        <w:rPr>
-          <w:rFonts w:eastAsia="Times New Roman" w:cs="Times New Roman"/>
-        </w:rPr>
-        <w:t>pdf</w:t>
-      </w:r>
-      <w:proofErr w:type="spellEnd"/>
-      <w:r>
-        <w:rPr>
-          <w:rFonts w:eastAsia="Times New Roman" w:cs="Times New Roman"/>
-        </w:rPr>
-        <w:t xml:space="preserve">). NOTE: you will need to edit the document and save as a </w:t>
-      </w:r>
-      <w:proofErr w:type="spellStart"/>
-      <w:r>
-        <w:rPr>
-          <w:rFonts w:eastAsia="Times New Roman" w:cs="Times New Roman"/>
-        </w:rPr>
-        <w:t>pdf</w:t>
-      </w:r>
-      <w:proofErr w:type="spellEnd"/>
-      <w:r>
-        <w:rPr>
-          <w:rFonts w:eastAsia="Times New Roman" w:cs="Times New Roman"/>
-        </w:rPr>
-        <w:t>).</w:t>
+        <w:t xml:space="preserve"> (pdf). NOTE: you will need to edit the document and save as a pdf).</w:t>
       </w:r>
     </w:p>
     <w:p>
@@ -2756,19 +2978,11 @@
           <w:rFonts w:eastAsia="Times New Roman" w:cs="Times New Roman"/>
         </w:rPr>
       </w:pPr>
-      <w:proofErr w:type="gramStart"/>
-      <w:r>
-        <w:rPr>
-          <w:rFonts w:eastAsia="Times New Roman" w:cs="Times New Roman"/>
-        </w:rPr>
-        <w:t>cover</w:t>
-      </w:r>
-      <w:proofErr w:type="gramEnd"/>
-      <w:r>
-        <w:rPr>
-          <w:rFonts w:eastAsia="Times New Roman" w:cs="Times New Roman"/>
-        </w:rPr>
-        <w:t xml:space="preserve"> page</w:t>
+      <w:r>
+        <w:rPr>
+          <w:rFonts w:eastAsia="Times New Roman" w:cs="Times New Roman"/>
+        </w:rPr>
+        <w:t>cover page</w:t>
       </w:r>
     </w:p>
     <w:p>
@@ -2782,19 +2996,11 @@
           <w:rFonts w:eastAsia="Times New Roman" w:cs="Times New Roman"/>
         </w:rPr>
       </w:pPr>
-      <w:proofErr w:type="gramStart"/>
-      <w:r>
-        <w:rPr>
-          <w:rFonts w:eastAsia="Times New Roman" w:cs="Times New Roman"/>
-        </w:rPr>
-        <w:t>time</w:t>
-      </w:r>
-      <w:proofErr w:type="gramEnd"/>
-      <w:r>
-        <w:rPr>
-          <w:rFonts w:eastAsia="Times New Roman" w:cs="Times New Roman"/>
-        </w:rPr>
-        <w:t xml:space="preserve"> log</w:t>
+      <w:r>
+        <w:rPr>
+          <w:rFonts w:eastAsia="Times New Roman" w:cs="Times New Roman"/>
+        </w:rPr>
+        <w:t>time log</w:t>
       </w:r>
     </w:p>
     <w:p>
@@ -2808,19 +3014,11 @@
           <w:rFonts w:eastAsia="Times New Roman" w:cs="Times New Roman"/>
         </w:rPr>
       </w:pPr>
-      <w:proofErr w:type="gramStart"/>
-      <w:r>
-        <w:rPr>
-          <w:rFonts w:eastAsia="Times New Roman" w:cs="Times New Roman"/>
-        </w:rPr>
-        <w:t>table</w:t>
-      </w:r>
-      <w:proofErr w:type="gramEnd"/>
-      <w:r>
-        <w:rPr>
-          <w:rFonts w:eastAsia="Times New Roman" w:cs="Times New Roman"/>
-        </w:rPr>
-        <w:t xml:space="preserve"> of contents</w:t>
+      <w:r>
+        <w:rPr>
+          <w:rFonts w:eastAsia="Times New Roman" w:cs="Times New Roman"/>
+        </w:rPr>
+        <w:t>table of contents</w:t>
       </w:r>
     </w:p>
     <w:p>
@@ -3050,19 +3248,11 @@
           <w:rFonts w:eastAsia="Times New Roman" w:cs="Times New Roman"/>
         </w:rPr>
       </w:pPr>
-      <w:proofErr w:type="gramStart"/>
-      <w:r>
-        <w:rPr>
-          <w:rFonts w:eastAsia="Times New Roman" w:cs="Times New Roman"/>
-        </w:rPr>
-        <w:t>insert</w:t>
-      </w:r>
-      <w:proofErr w:type="gramEnd"/>
-      <w:r>
-        <w:rPr>
-          <w:rFonts w:eastAsia="Times New Roman" w:cs="Times New Roman"/>
-        </w:rPr>
-        <w:t xml:space="preserve"> data into at least two tables.</w:t>
+      <w:r>
+        <w:rPr>
+          <w:rFonts w:eastAsia="Times New Roman" w:cs="Times New Roman"/>
+        </w:rPr>
+        <w:t>insert data into at least two tables.</w:t>
       </w:r>
     </w:p>
     <w:p>
@@ -3076,19 +3266,11 @@
           <w:rFonts w:eastAsia="Times New Roman" w:cs="Times New Roman"/>
         </w:rPr>
       </w:pPr>
-      <w:proofErr w:type="gramStart"/>
-      <w:r>
-        <w:rPr>
-          <w:rFonts w:eastAsia="Times New Roman" w:cs="Times New Roman"/>
-        </w:rPr>
-        <w:t>include</w:t>
-      </w:r>
-      <w:proofErr w:type="gramEnd"/>
-      <w:r>
-        <w:rPr>
-          <w:rFonts w:eastAsia="Times New Roman" w:cs="Times New Roman"/>
-        </w:rPr>
-        <w:t xml:space="preserve"> one text box for a users email address.</w:t>
+      <w:r>
+        <w:rPr>
+          <w:rFonts w:eastAsia="Times New Roman" w:cs="Times New Roman"/>
+        </w:rPr>
+        <w:t>include one text box for a users email address.</w:t>
       </w:r>
     </w:p>
     <w:p>
@@ -3102,19 +3284,11 @@
           <w:rFonts w:eastAsia="Times New Roman" w:cs="Times New Roman"/>
         </w:rPr>
       </w:pPr>
-      <w:proofErr w:type="gramStart"/>
-      <w:r>
-        <w:rPr>
-          <w:rFonts w:eastAsia="Times New Roman" w:cs="Times New Roman"/>
-        </w:rPr>
-        <w:t>include</w:t>
-      </w:r>
-      <w:proofErr w:type="gramEnd"/>
-      <w:r>
-        <w:rPr>
-          <w:rFonts w:eastAsia="Times New Roman" w:cs="Times New Roman"/>
-        </w:rPr>
-        <w:t xml:space="preserve"> two additional text boxes.</w:t>
+      <w:r>
+        <w:rPr>
+          <w:rFonts w:eastAsia="Times New Roman" w:cs="Times New Roman"/>
+        </w:rPr>
+        <w:t>include two additional text boxes.</w:t>
       </w:r>
     </w:p>
     <w:p>
@@ -3128,19 +3302,11 @@
           <w:rFonts w:eastAsia="Times New Roman" w:cs="Times New Roman"/>
         </w:rPr>
       </w:pPr>
-      <w:proofErr w:type="gramStart"/>
-      <w:r>
-        <w:rPr>
-          <w:rFonts w:eastAsia="Times New Roman" w:cs="Times New Roman"/>
-        </w:rPr>
-        <w:t>include</w:t>
-      </w:r>
-      <w:proofErr w:type="gramEnd"/>
-      <w:r>
-        <w:rPr>
-          <w:rFonts w:eastAsia="Times New Roman" w:cs="Times New Roman"/>
-        </w:rPr>
-        <w:t xml:space="preserve"> one list box.</w:t>
+      <w:r>
+        <w:rPr>
+          <w:rFonts w:eastAsia="Times New Roman" w:cs="Times New Roman"/>
+        </w:rPr>
+        <w:t>include one list box.</w:t>
       </w:r>
     </w:p>
     <w:p>
@@ -3154,19 +3320,11 @@
           <w:rFonts w:eastAsia="Times New Roman" w:cs="Times New Roman"/>
         </w:rPr>
       </w:pPr>
-      <w:proofErr w:type="gramStart"/>
-      <w:r>
-        <w:rPr>
-          <w:rFonts w:eastAsia="Times New Roman" w:cs="Times New Roman"/>
-        </w:rPr>
-        <w:t>include</w:t>
-      </w:r>
-      <w:proofErr w:type="gramEnd"/>
-      <w:r>
-        <w:rPr>
-          <w:rFonts w:eastAsia="Times New Roman" w:cs="Times New Roman"/>
-        </w:rPr>
-        <w:t xml:space="preserve"> three check boxes.</w:t>
+      <w:r>
+        <w:rPr>
+          <w:rFonts w:eastAsia="Times New Roman" w:cs="Times New Roman"/>
+        </w:rPr>
+        <w:t>include three check boxes.</w:t>
       </w:r>
     </w:p>
     <w:p>
@@ -3180,19 +3338,11 @@
           <w:rFonts w:eastAsia="Times New Roman" w:cs="Times New Roman"/>
         </w:rPr>
       </w:pPr>
-      <w:proofErr w:type="gramStart"/>
-      <w:r>
-        <w:rPr>
-          <w:rFonts w:eastAsia="Times New Roman" w:cs="Times New Roman"/>
-        </w:rPr>
-        <w:t>include</w:t>
-      </w:r>
-      <w:proofErr w:type="gramEnd"/>
-      <w:r>
-        <w:rPr>
-          <w:rFonts w:eastAsia="Times New Roman" w:cs="Times New Roman"/>
-        </w:rPr>
-        <w:t xml:space="preserve"> three radio buttons.</w:t>
+      <w:r>
+        <w:rPr>
+          <w:rFonts w:eastAsia="Times New Roman" w:cs="Times New Roman"/>
+        </w:rPr>
+        <w:t>include three radio buttons.</w:t>
       </w:r>
     </w:p>
     <w:p>
@@ -3206,19 +3356,11 @@
           <w:rFonts w:eastAsia="Times New Roman" w:cs="Times New Roman"/>
         </w:rPr>
       </w:pPr>
-      <w:proofErr w:type="gramStart"/>
-      <w:r>
-        <w:rPr>
-          <w:rFonts w:eastAsia="Times New Roman" w:cs="Times New Roman"/>
-        </w:rPr>
-        <w:t>include</w:t>
-      </w:r>
-      <w:proofErr w:type="gramEnd"/>
-      <w:r>
-        <w:rPr>
-          <w:rFonts w:eastAsia="Times New Roman" w:cs="Times New Roman"/>
-        </w:rPr>
-        <w:t xml:space="preserve"> Submit button.</w:t>
+      <w:r>
+        <w:rPr>
+          <w:rFonts w:eastAsia="Times New Roman" w:cs="Times New Roman"/>
+        </w:rPr>
+        <w:t>include Submit button.</w:t>
       </w:r>
     </w:p>
     <w:p>
@@ -3250,47 +3392,11 @@
           <w:rFonts w:eastAsia="Times New Roman" w:cs="Times New Roman"/>
         </w:rPr>
       </w:pPr>
-      <w:proofErr w:type="gramStart"/>
-      <w:r>
-        <w:rPr>
-          <w:rFonts w:eastAsia="Times New Roman" w:cs="Times New Roman"/>
-        </w:rPr>
-        <w:t>data</w:t>
-      </w:r>
-      <w:proofErr w:type="gramEnd"/>
-      <w:r>
-        <w:rPr>
-          <w:rFonts w:eastAsia="Times New Roman" w:cs="Times New Roman"/>
-        </w:rPr>
-        <w:t xml:space="preserve"> should be validated for not missing, valid format </w:t>
-      </w:r>
-      <w:proofErr w:type="spellStart"/>
-      <w:r>
-        <w:rPr>
-          <w:rFonts w:eastAsia="Times New Roman" w:cs="Times New Roman"/>
-        </w:rPr>
-        <w:t>etc</w:t>
-      </w:r>
-      <w:proofErr w:type="spellEnd"/>
-      <w:r>
-        <w:rPr>
-          <w:rFonts w:eastAsia="Times New Roman" w:cs="Times New Roman"/>
-        </w:rPr>
-        <w:t xml:space="preserve"> as needed with </w:t>
-      </w:r>
-      <w:proofErr w:type="spellStart"/>
-      <w:r>
-        <w:rPr>
-          <w:rFonts w:eastAsia="Times New Roman" w:cs="Times New Roman"/>
-        </w:rPr>
-        <w:t>php</w:t>
-      </w:r>
-      <w:proofErr w:type="spellEnd"/>
-      <w:r>
-        <w:rPr>
-          <w:rFonts w:eastAsia="Times New Roman" w:cs="Times New Roman"/>
-        </w:rPr>
-        <w:t>, appropriate error messages will be displayed</w:t>
+      <w:r>
+        <w:rPr>
+          <w:rFonts w:eastAsia="Times New Roman" w:cs="Times New Roman"/>
+        </w:rPr>
+        <w:t>data should be validated for not missing, valid format etc as needed with php, appropriate error messages will be displayed</w:t>
       </w:r>
     </w:p>
     <w:p>
@@ -3304,19 +3410,11 @@
           <w:rFonts w:eastAsia="Times New Roman" w:cs="Times New Roman"/>
         </w:rPr>
       </w:pPr>
-      <w:proofErr w:type="gramStart"/>
-      <w:r>
-        <w:rPr>
-          <w:rFonts w:eastAsia="Times New Roman" w:cs="Times New Roman"/>
-        </w:rPr>
-        <w:t>form</w:t>
-      </w:r>
-      <w:proofErr w:type="gramEnd"/>
-      <w:r>
-        <w:rPr>
-          <w:rFonts w:eastAsia="Times New Roman" w:cs="Times New Roman"/>
-        </w:rPr>
-        <w:t xml:space="preserve"> should email the person who filled it out</w:t>
+      <w:r>
+        <w:rPr>
+          <w:rFonts w:eastAsia="Times New Roman" w:cs="Times New Roman"/>
+        </w:rPr>
+        <w:t>form should email the person who filled it out</w:t>
       </w:r>
     </w:p>
     <w:p>
@@ -3330,19 +3428,11 @@
           <w:rFonts w:eastAsia="Times New Roman" w:cs="Times New Roman"/>
         </w:rPr>
       </w:pPr>
-      <w:proofErr w:type="gramStart"/>
-      <w:r>
-        <w:rPr>
-          <w:rFonts w:eastAsia="Times New Roman" w:cs="Times New Roman"/>
-        </w:rPr>
-        <w:t>form</w:t>
-      </w:r>
-      <w:proofErr w:type="gramEnd"/>
-      <w:r>
-        <w:rPr>
-          <w:rFonts w:eastAsia="Times New Roman" w:cs="Times New Roman"/>
-        </w:rPr>
-        <w:t xml:space="preserve"> data should be saved to your database (one form needs to save to more than one table at once).</w:t>
+      <w:r>
+        <w:rPr>
+          <w:rFonts w:eastAsia="Times New Roman" w:cs="Times New Roman"/>
+        </w:rPr>
+        <w:t>form data should be saved to your database (one form needs to save to more than one table at once).</w:t>
       </w:r>
     </w:p>
     <w:p>
@@ -3468,35 +3558,7 @@
         <w:rPr>
           <w:rFonts w:eastAsia="Times New Roman" w:cs="Times New Roman"/>
         </w:rPr>
-        <w:t xml:space="preserve">Use </w:t>
-      </w:r>
-      <w:proofErr w:type="spellStart"/>
-      <w:r>
-        <w:rPr>
-          <w:rFonts w:eastAsia="Times New Roman" w:cs="Times New Roman"/>
-        </w:rPr>
-        <w:t>git</w:t>
-      </w:r>
-      <w:proofErr w:type="spellEnd"/>
-      <w:r>
-        <w:rPr>
-          <w:rFonts w:eastAsia="Times New Roman" w:cs="Times New Roman"/>
-        </w:rPr>
-        <w:t xml:space="preserve"> and </w:t>
-      </w:r>
-      <w:proofErr w:type="spellStart"/>
-      <w:r>
-        <w:rPr>
-          <w:rFonts w:eastAsia="Times New Roman" w:cs="Times New Roman"/>
-        </w:rPr>
-        <w:t>github</w:t>
-      </w:r>
-      <w:proofErr w:type="spellEnd"/>
-      <w:r>
-        <w:rPr>
-          <w:rFonts w:eastAsia="Times New Roman" w:cs="Times New Roman"/>
-        </w:rPr>
-        <w:t xml:space="preserve"> to version your project.</w:t>
+        <w:t>Use git and github to version your project.</w:t>
       </w:r>
     </w:p>
     <w:p>
@@ -3564,19 +3626,11 @@
           <w:rFonts w:eastAsia="Times New Roman" w:cs="Times New Roman"/>
         </w:rPr>
       </w:pPr>
-      <w:proofErr w:type="gramStart"/>
-      <w:r>
-        <w:rPr>
-          <w:rFonts w:eastAsia="Times New Roman" w:cs="Times New Roman"/>
-        </w:rPr>
-        <w:t>validate</w:t>
-      </w:r>
-      <w:proofErr w:type="gramEnd"/>
-      <w:r>
-        <w:rPr>
-          <w:rFonts w:eastAsia="Times New Roman" w:cs="Times New Roman"/>
-        </w:rPr>
-        <w:t xml:space="preserve"> your html and CSS (w3c.org).</w:t>
+      <w:r>
+        <w:rPr>
+          <w:rFonts w:eastAsia="Times New Roman" w:cs="Times New Roman"/>
+        </w:rPr>
+        <w:t>validate your html and CSS (w3c.org).</w:t>
       </w:r>
     </w:p>
     <w:p>
@@ -3590,19 +3644,11 @@
           <w:rFonts w:eastAsia="Times New Roman" w:cs="Times New Roman"/>
         </w:rPr>
       </w:pPr>
-      <w:proofErr w:type="gramStart"/>
-      <w:r>
-        <w:rPr>
-          <w:rFonts w:eastAsia="Times New Roman" w:cs="Times New Roman"/>
-        </w:rPr>
-        <w:t>have</w:t>
-      </w:r>
-      <w:proofErr w:type="gramEnd"/>
-      <w:r>
-        <w:rPr>
-          <w:rFonts w:eastAsia="Times New Roman" w:cs="Times New Roman"/>
-        </w:rPr>
-        <w:t xml:space="preserve"> the following Meta tags: author, content, description.</w:t>
+      <w:r>
+        <w:rPr>
+          <w:rFonts w:eastAsia="Times New Roman" w:cs="Times New Roman"/>
+        </w:rPr>
+        <w:t>have the following Meta tags: author, content, description.</w:t>
       </w:r>
     </w:p>
     <w:p>
@@ -3616,19 +3662,11 @@
           <w:rFonts w:eastAsia="Times New Roman" w:cs="Times New Roman"/>
         </w:rPr>
       </w:pPr>
-      <w:proofErr w:type="gramStart"/>
-      <w:r>
-        <w:rPr>
-          <w:rFonts w:eastAsia="Times New Roman" w:cs="Times New Roman"/>
-        </w:rPr>
-        <w:t>have</w:t>
-      </w:r>
-      <w:proofErr w:type="gramEnd"/>
-      <w:r>
-        <w:rPr>
-          <w:rFonts w:eastAsia="Times New Roman" w:cs="Times New Roman"/>
-        </w:rPr>
-        <w:t xml:space="preserve"> a link on your main index page to this assignment.</w:t>
+      <w:r>
+        <w:rPr>
+          <w:rFonts w:eastAsia="Times New Roman" w:cs="Times New Roman"/>
+        </w:rPr>
+        <w:t>have a link on your main index page to this assignment.</w:t>
       </w:r>
     </w:p>
     <w:p>
@@ -3704,33 +3742,11 @@
           <w:rFonts w:eastAsia="Times New Roman" w:cs="Times New Roman"/>
         </w:rPr>
       </w:pPr>
-      <w:proofErr w:type="gramStart"/>
-      <w:r>
-        <w:rPr>
-          <w:rFonts w:eastAsia="Times New Roman" w:cs="Times New Roman"/>
-        </w:rPr>
-        <w:t>Site can</w:t>
-      </w:r>
-      <w:proofErr w:type="gramEnd"/>
-      <w:r>
-        <w:rPr>
-          <w:rFonts w:eastAsia="Times New Roman" w:cs="Times New Roman"/>
-        </w:rPr>
-        <w:t xml:space="preserve"> Fictional or real (however </w:t>
-      </w:r>
-      <w:proofErr w:type="spellStart"/>
-      <w:r>
-        <w:rPr>
-          <w:rFonts w:eastAsia="Times New Roman" w:cs="Times New Roman"/>
-        </w:rPr>
-        <w:t>latin</w:t>
-      </w:r>
-      <w:proofErr w:type="spellEnd"/>
-      <w:r>
-        <w:rPr>
-          <w:rFonts w:eastAsia="Times New Roman" w:cs="Times New Roman"/>
-        </w:rPr>
-        <w:t xml:space="preserve"> text is not allowed).</w:t>
+      <w:r>
+        <w:rPr>
+          <w:rFonts w:eastAsia="Times New Roman" w:cs="Times New Roman"/>
+        </w:rPr>
+        <w:t>Site can Fictional or real (however latin text is not allowed).</w:t>
       </w:r>
     </w:p>
     <w:p>
@@ -5722,7 +5738,7 @@
 </file>
 
 <file path=customXml/itemProps1.xml><?xml version="1.0" encoding="utf-8"?>
-<ds:datastoreItem xmlns:ds="http://schemas.openxmlformats.org/officeDocument/2006/customXml" ds:itemID="{D0243706-179D-4043-BC56-7D5942A1D056}">
+<ds:datastoreItem xmlns:ds="http://schemas.openxmlformats.org/officeDocument/2006/customXml" ds:itemID="{177F0756-097E-F04C-AFA1-6EC1F2CEA09B}">
   <ds:schemaRefs>
     <ds:schemaRef ds:uri="http://schemas.openxmlformats.org/officeDocument/2006/bibliography"/>
   </ds:schemaRefs>

</xml_diff>

<commit_message>
Spelling Fixes and Data Dictionary
-fixed minor spelling errors on schema and ER diagram

-generated data dictionary using phpMyAdmin

-added link to data dictionary on project index page
</commit_message>
<xml_diff>
--- a/docs/documentspecifications.docx
+++ b/docs/documentspecifications.docx
@@ -784,7 +784,23 @@
                 <w:rFonts w:ascii="Calibri" w:eastAsia="Times New Roman" w:hAnsi="Calibri" w:cs="Times New Roman"/>
                 <w:color w:val="000000"/>
               </w:rPr>
-              <w:t>Setting up GitHub repository, creating document specifications file.</w:t>
+              <w:t xml:space="preserve">Setting up </w:t>
+            </w:r>
+            <w:proofErr w:type="spellStart"/>
+            <w:r>
+              <w:rPr>
+                <w:rFonts w:ascii="Calibri" w:eastAsia="Times New Roman" w:hAnsi="Calibri" w:cs="Times New Roman"/>
+                <w:color w:val="000000"/>
+              </w:rPr>
+              <w:t>GitHub</w:t>
+            </w:r>
+            <w:proofErr w:type="spellEnd"/>
+            <w:r>
+              <w:rPr>
+                <w:rFonts w:ascii="Calibri" w:eastAsia="Times New Roman" w:hAnsi="Calibri" w:cs="Times New Roman"/>
+                <w:color w:val="000000"/>
+              </w:rPr>
+              <w:t xml:space="preserve"> repository, creating document specifications file.</w:t>
             </w:r>
           </w:p>
         </w:tc>
@@ -1020,8 +1036,6 @@
               </w:rPr>
               <w:t>7</w:t>
             </w:r>
-            <w:bookmarkStart w:id="0" w:name="_GoBack"/>
-            <w:bookmarkEnd w:id="0"/>
             <w:r>
               <w:rPr>
                 <w:rFonts w:ascii="Calibri" w:eastAsia="Times New Roman" w:hAnsi="Calibri" w:cs="Times New Roman"/>
@@ -1117,6 +1131,230 @@
                 <w:color w:val="000000"/>
               </w:rPr>
             </w:pPr>
+            <w:r>
+              <w:rPr>
+                <w:rFonts w:ascii="Calibri" w:eastAsia="Times New Roman" w:hAnsi="Calibri" w:cs="Times New Roman"/>
+                <w:color w:val="000000"/>
+              </w:rPr>
+              <w:t>11/17/14</w:t>
+            </w:r>
+          </w:p>
+        </w:tc>
+        <w:tc>
+          <w:tcPr>
+            <w:tcW w:w="1675" w:type="dxa"/>
+            <w:tcBorders>
+              <w:top w:val="single" w:sz="4" w:space="0" w:color="auto"/>
+              <w:left w:val="nil"/>
+              <w:bottom w:val="single" w:sz="4" w:space="0" w:color="auto"/>
+              <w:right w:val="single" w:sz="4" w:space="0" w:color="auto"/>
+            </w:tcBorders>
+            <w:shd w:val="clear" w:color="auto" w:fill="auto"/>
+            <w:noWrap/>
+            <w:vAlign w:val="center"/>
+          </w:tcPr>
+          <w:p>
+            <w:pPr>
+              <w:jc w:val="center"/>
+              <w:rPr>
+                <w:rFonts w:ascii="Calibri" w:eastAsia="Times New Roman" w:hAnsi="Calibri" w:cs="Times New Roman"/>
+                <w:color w:val="000000"/>
+              </w:rPr>
+            </w:pPr>
+            <w:r>
+              <w:rPr>
+                <w:rFonts w:ascii="Calibri" w:eastAsia="Times New Roman" w:hAnsi="Calibri" w:cs="Times New Roman"/>
+                <w:color w:val="000000"/>
+              </w:rPr>
+              <w:t>2.0</w:t>
+            </w:r>
+          </w:p>
+        </w:tc>
+        <w:tc>
+          <w:tcPr>
+            <w:tcW w:w="4959" w:type="dxa"/>
+            <w:tcBorders>
+              <w:top w:val="single" w:sz="4" w:space="0" w:color="auto"/>
+              <w:left w:val="nil"/>
+              <w:bottom w:val="single" w:sz="4" w:space="0" w:color="auto"/>
+              <w:right w:val="single" w:sz="4" w:space="0" w:color="auto"/>
+            </w:tcBorders>
+            <w:shd w:val="clear" w:color="auto" w:fill="auto"/>
+            <w:noWrap/>
+            <w:vAlign w:val="center"/>
+          </w:tcPr>
+          <w:p>
+            <w:pPr>
+              <w:jc w:val="center"/>
+              <w:rPr>
+                <w:rFonts w:ascii="Calibri" w:eastAsia="Times New Roman" w:hAnsi="Calibri" w:cs="Times New Roman"/>
+                <w:color w:val="000000"/>
+              </w:rPr>
+            </w:pPr>
+            <w:r>
+              <w:rPr>
+                <w:rFonts w:ascii="Calibri" w:eastAsia="Times New Roman" w:hAnsi="Calibri" w:cs="Times New Roman"/>
+                <w:color w:val="000000"/>
+              </w:rPr>
+              <w:t>Minor changes to schema and ER diagram. Creation of data dictionary.</w:t>
+            </w:r>
+            <w:bookmarkStart w:id="0" w:name="_GoBack"/>
+            <w:bookmarkEnd w:id="0"/>
+          </w:p>
+        </w:tc>
+        <w:tc>
+          <w:tcPr>
+            <w:tcW w:w="2008" w:type="dxa"/>
+            <w:tcBorders>
+              <w:top w:val="single" w:sz="4" w:space="0" w:color="auto"/>
+              <w:left w:val="nil"/>
+              <w:bottom w:val="single" w:sz="4" w:space="0" w:color="auto"/>
+              <w:right w:val="single" w:sz="4" w:space="0" w:color="auto"/>
+            </w:tcBorders>
+            <w:shd w:val="clear" w:color="auto" w:fill="auto"/>
+            <w:noWrap/>
+            <w:vAlign w:val="center"/>
+          </w:tcPr>
+          <w:p>
+            <w:pPr>
+              <w:jc w:val="center"/>
+              <w:rPr>
+                <w:rFonts w:ascii="Calibri" w:eastAsia="Times New Roman" w:hAnsi="Calibri" w:cs="Times New Roman"/>
+                <w:color w:val="000000"/>
+              </w:rPr>
+            </w:pPr>
+            <w:r>
+              <w:rPr>
+                <w:rFonts w:ascii="Calibri" w:eastAsia="Times New Roman" w:hAnsi="Calibri" w:cs="Times New Roman"/>
+                <w:color w:val="000000"/>
+              </w:rPr>
+              <w:t>Colin</w:t>
+            </w:r>
+          </w:p>
+        </w:tc>
+      </w:tr>
+      <w:tr>
+        <w:trPr>
+          <w:trHeight w:val="300"/>
+        </w:trPr>
+        <w:tc>
+          <w:tcPr>
+            <w:tcW w:w="1064" w:type="dxa"/>
+            <w:tcBorders>
+              <w:top w:val="single" w:sz="4" w:space="0" w:color="auto"/>
+              <w:left w:val="single" w:sz="4" w:space="0" w:color="auto"/>
+              <w:bottom w:val="single" w:sz="4" w:space="0" w:color="auto"/>
+              <w:right w:val="single" w:sz="4" w:space="0" w:color="auto"/>
+            </w:tcBorders>
+            <w:shd w:val="clear" w:color="auto" w:fill="F2F2F2" w:themeFill="background1" w:themeFillShade="F2"/>
+            <w:noWrap/>
+            <w:vAlign w:val="center"/>
+          </w:tcPr>
+          <w:p>
+            <w:pPr>
+              <w:jc w:val="center"/>
+              <w:rPr>
+                <w:rFonts w:ascii="Calibri" w:eastAsia="Times New Roman" w:hAnsi="Calibri" w:cs="Times New Roman"/>
+                <w:color w:val="000000"/>
+              </w:rPr>
+            </w:pPr>
+          </w:p>
+        </w:tc>
+        <w:tc>
+          <w:tcPr>
+            <w:tcW w:w="1675" w:type="dxa"/>
+            <w:tcBorders>
+              <w:top w:val="single" w:sz="4" w:space="0" w:color="auto"/>
+              <w:left w:val="nil"/>
+              <w:bottom w:val="single" w:sz="4" w:space="0" w:color="auto"/>
+              <w:right w:val="single" w:sz="4" w:space="0" w:color="auto"/>
+            </w:tcBorders>
+            <w:shd w:val="clear" w:color="auto" w:fill="F2F2F2" w:themeFill="background1" w:themeFillShade="F2"/>
+            <w:noWrap/>
+            <w:vAlign w:val="center"/>
+          </w:tcPr>
+          <w:p>
+            <w:pPr>
+              <w:jc w:val="center"/>
+              <w:rPr>
+                <w:rFonts w:ascii="Calibri" w:eastAsia="Times New Roman" w:hAnsi="Calibri" w:cs="Times New Roman"/>
+                <w:color w:val="000000"/>
+              </w:rPr>
+            </w:pPr>
+          </w:p>
+        </w:tc>
+        <w:tc>
+          <w:tcPr>
+            <w:tcW w:w="4959" w:type="dxa"/>
+            <w:tcBorders>
+              <w:top w:val="single" w:sz="4" w:space="0" w:color="auto"/>
+              <w:left w:val="nil"/>
+              <w:bottom w:val="single" w:sz="4" w:space="0" w:color="auto"/>
+              <w:right w:val="single" w:sz="4" w:space="0" w:color="auto"/>
+            </w:tcBorders>
+            <w:shd w:val="clear" w:color="auto" w:fill="F2F2F2" w:themeFill="background1" w:themeFillShade="F2"/>
+            <w:noWrap/>
+            <w:vAlign w:val="center"/>
+          </w:tcPr>
+          <w:p>
+            <w:pPr>
+              <w:jc w:val="center"/>
+              <w:rPr>
+                <w:rFonts w:ascii="Calibri" w:eastAsia="Times New Roman" w:hAnsi="Calibri" w:cs="Times New Roman"/>
+                <w:color w:val="000000"/>
+              </w:rPr>
+            </w:pPr>
+          </w:p>
+        </w:tc>
+        <w:tc>
+          <w:tcPr>
+            <w:tcW w:w="2008" w:type="dxa"/>
+            <w:tcBorders>
+              <w:top w:val="single" w:sz="4" w:space="0" w:color="auto"/>
+              <w:left w:val="nil"/>
+              <w:bottom w:val="single" w:sz="4" w:space="0" w:color="auto"/>
+              <w:right w:val="single" w:sz="4" w:space="0" w:color="auto"/>
+            </w:tcBorders>
+            <w:shd w:val="clear" w:color="auto" w:fill="F2F2F2" w:themeFill="background1" w:themeFillShade="F2"/>
+            <w:noWrap/>
+            <w:vAlign w:val="center"/>
+          </w:tcPr>
+          <w:p>
+            <w:pPr>
+              <w:jc w:val="center"/>
+              <w:rPr>
+                <w:rFonts w:ascii="Calibri" w:eastAsia="Times New Roman" w:hAnsi="Calibri" w:cs="Times New Roman"/>
+                <w:color w:val="000000"/>
+              </w:rPr>
+            </w:pPr>
+          </w:p>
+        </w:tc>
+      </w:tr>
+      <w:tr>
+        <w:trPr>
+          <w:trHeight w:val="300"/>
+        </w:trPr>
+        <w:tc>
+          <w:tcPr>
+            <w:tcW w:w="1064" w:type="dxa"/>
+            <w:tcBorders>
+              <w:top w:val="single" w:sz="4" w:space="0" w:color="auto"/>
+              <w:left w:val="single" w:sz="4" w:space="0" w:color="auto"/>
+              <w:bottom w:val="single" w:sz="4" w:space="0" w:color="auto"/>
+              <w:right w:val="single" w:sz="4" w:space="0" w:color="auto"/>
+            </w:tcBorders>
+            <w:shd w:val="clear" w:color="auto" w:fill="auto"/>
+            <w:noWrap/>
+            <w:vAlign w:val="center"/>
+          </w:tcPr>
+          <w:p>
+            <w:pPr>
+              <w:jc w:val="center"/>
+              <w:rPr>
+                <w:rFonts w:ascii="Calibri" w:eastAsia="Times New Roman" w:hAnsi="Calibri" w:cs="Times New Roman"/>
+                <w:color w:val="000000"/>
+              </w:rPr>
+            </w:pPr>
           </w:p>
         </w:tc>
         <w:tc>
@@ -1674,200 +1912,6 @@
           </w:p>
         </w:tc>
       </w:tr>
-      <w:tr>
-        <w:trPr>
-          <w:trHeight w:val="300"/>
-        </w:trPr>
-        <w:tc>
-          <w:tcPr>
-            <w:tcW w:w="1064" w:type="dxa"/>
-            <w:tcBorders>
-              <w:top w:val="single" w:sz="4" w:space="0" w:color="auto"/>
-              <w:left w:val="single" w:sz="4" w:space="0" w:color="auto"/>
-              <w:bottom w:val="single" w:sz="4" w:space="0" w:color="auto"/>
-              <w:right w:val="single" w:sz="4" w:space="0" w:color="auto"/>
-            </w:tcBorders>
-            <w:shd w:val="clear" w:color="auto" w:fill="auto"/>
-            <w:noWrap/>
-            <w:vAlign w:val="center"/>
-          </w:tcPr>
-          <w:p>
-            <w:pPr>
-              <w:jc w:val="center"/>
-              <w:rPr>
-                <w:rFonts w:ascii="Calibri" w:eastAsia="Times New Roman" w:hAnsi="Calibri" w:cs="Times New Roman"/>
-                <w:color w:val="000000"/>
-              </w:rPr>
-            </w:pPr>
-          </w:p>
-        </w:tc>
-        <w:tc>
-          <w:tcPr>
-            <w:tcW w:w="1675" w:type="dxa"/>
-            <w:tcBorders>
-              <w:top w:val="single" w:sz="4" w:space="0" w:color="auto"/>
-              <w:left w:val="nil"/>
-              <w:bottom w:val="single" w:sz="4" w:space="0" w:color="auto"/>
-              <w:right w:val="single" w:sz="4" w:space="0" w:color="auto"/>
-            </w:tcBorders>
-            <w:shd w:val="clear" w:color="auto" w:fill="auto"/>
-            <w:noWrap/>
-            <w:vAlign w:val="center"/>
-          </w:tcPr>
-          <w:p>
-            <w:pPr>
-              <w:jc w:val="center"/>
-              <w:rPr>
-                <w:rFonts w:ascii="Calibri" w:eastAsia="Times New Roman" w:hAnsi="Calibri" w:cs="Times New Roman"/>
-                <w:color w:val="000000"/>
-              </w:rPr>
-            </w:pPr>
-          </w:p>
-        </w:tc>
-        <w:tc>
-          <w:tcPr>
-            <w:tcW w:w="4959" w:type="dxa"/>
-            <w:tcBorders>
-              <w:top w:val="single" w:sz="4" w:space="0" w:color="auto"/>
-              <w:left w:val="nil"/>
-              <w:bottom w:val="single" w:sz="4" w:space="0" w:color="auto"/>
-              <w:right w:val="single" w:sz="4" w:space="0" w:color="auto"/>
-            </w:tcBorders>
-            <w:shd w:val="clear" w:color="auto" w:fill="auto"/>
-            <w:noWrap/>
-            <w:vAlign w:val="center"/>
-          </w:tcPr>
-          <w:p>
-            <w:pPr>
-              <w:jc w:val="center"/>
-              <w:rPr>
-                <w:rFonts w:ascii="Calibri" w:eastAsia="Times New Roman" w:hAnsi="Calibri" w:cs="Times New Roman"/>
-                <w:color w:val="000000"/>
-              </w:rPr>
-            </w:pPr>
-          </w:p>
-        </w:tc>
-        <w:tc>
-          <w:tcPr>
-            <w:tcW w:w="2008" w:type="dxa"/>
-            <w:tcBorders>
-              <w:top w:val="single" w:sz="4" w:space="0" w:color="auto"/>
-              <w:left w:val="nil"/>
-              <w:bottom w:val="single" w:sz="4" w:space="0" w:color="auto"/>
-              <w:right w:val="single" w:sz="4" w:space="0" w:color="auto"/>
-            </w:tcBorders>
-            <w:shd w:val="clear" w:color="auto" w:fill="auto"/>
-            <w:noWrap/>
-            <w:vAlign w:val="center"/>
-          </w:tcPr>
-          <w:p>
-            <w:pPr>
-              <w:jc w:val="center"/>
-              <w:rPr>
-                <w:rFonts w:ascii="Calibri" w:eastAsia="Times New Roman" w:hAnsi="Calibri" w:cs="Times New Roman"/>
-                <w:color w:val="000000"/>
-              </w:rPr>
-            </w:pPr>
-          </w:p>
-        </w:tc>
-      </w:tr>
-      <w:tr>
-        <w:trPr>
-          <w:trHeight w:val="300"/>
-        </w:trPr>
-        <w:tc>
-          <w:tcPr>
-            <w:tcW w:w="1064" w:type="dxa"/>
-            <w:tcBorders>
-              <w:top w:val="single" w:sz="4" w:space="0" w:color="auto"/>
-              <w:left w:val="single" w:sz="4" w:space="0" w:color="auto"/>
-              <w:bottom w:val="single" w:sz="4" w:space="0" w:color="auto"/>
-              <w:right w:val="single" w:sz="4" w:space="0" w:color="auto"/>
-            </w:tcBorders>
-            <w:shd w:val="clear" w:color="auto" w:fill="F2F2F2" w:themeFill="background1" w:themeFillShade="F2"/>
-            <w:noWrap/>
-            <w:vAlign w:val="center"/>
-          </w:tcPr>
-          <w:p>
-            <w:pPr>
-              <w:jc w:val="center"/>
-              <w:rPr>
-                <w:rFonts w:ascii="Calibri" w:eastAsia="Times New Roman" w:hAnsi="Calibri" w:cs="Times New Roman"/>
-                <w:color w:val="000000"/>
-              </w:rPr>
-            </w:pPr>
-          </w:p>
-        </w:tc>
-        <w:tc>
-          <w:tcPr>
-            <w:tcW w:w="1675" w:type="dxa"/>
-            <w:tcBorders>
-              <w:top w:val="single" w:sz="4" w:space="0" w:color="auto"/>
-              <w:left w:val="nil"/>
-              <w:bottom w:val="single" w:sz="4" w:space="0" w:color="auto"/>
-              <w:right w:val="single" w:sz="4" w:space="0" w:color="auto"/>
-            </w:tcBorders>
-            <w:shd w:val="clear" w:color="auto" w:fill="F2F2F2" w:themeFill="background1" w:themeFillShade="F2"/>
-            <w:noWrap/>
-            <w:vAlign w:val="center"/>
-          </w:tcPr>
-          <w:p>
-            <w:pPr>
-              <w:jc w:val="center"/>
-              <w:rPr>
-                <w:rFonts w:ascii="Calibri" w:eastAsia="Times New Roman" w:hAnsi="Calibri" w:cs="Times New Roman"/>
-                <w:color w:val="000000"/>
-              </w:rPr>
-            </w:pPr>
-          </w:p>
-        </w:tc>
-        <w:tc>
-          <w:tcPr>
-            <w:tcW w:w="4959" w:type="dxa"/>
-            <w:tcBorders>
-              <w:top w:val="single" w:sz="4" w:space="0" w:color="auto"/>
-              <w:left w:val="nil"/>
-              <w:bottom w:val="single" w:sz="4" w:space="0" w:color="auto"/>
-              <w:right w:val="single" w:sz="4" w:space="0" w:color="auto"/>
-            </w:tcBorders>
-            <w:shd w:val="clear" w:color="auto" w:fill="F2F2F2" w:themeFill="background1" w:themeFillShade="F2"/>
-            <w:noWrap/>
-            <w:vAlign w:val="center"/>
-          </w:tcPr>
-          <w:p>
-            <w:pPr>
-              <w:jc w:val="center"/>
-              <w:rPr>
-                <w:rFonts w:ascii="Calibri" w:eastAsia="Times New Roman" w:hAnsi="Calibri" w:cs="Times New Roman"/>
-                <w:color w:val="000000"/>
-              </w:rPr>
-            </w:pPr>
-          </w:p>
-        </w:tc>
-        <w:tc>
-          <w:tcPr>
-            <w:tcW w:w="2008" w:type="dxa"/>
-            <w:tcBorders>
-              <w:top w:val="single" w:sz="4" w:space="0" w:color="auto"/>
-              <w:left w:val="nil"/>
-              <w:bottom w:val="single" w:sz="4" w:space="0" w:color="auto"/>
-              <w:right w:val="single" w:sz="4" w:space="0" w:color="auto"/>
-            </w:tcBorders>
-            <w:shd w:val="clear" w:color="auto" w:fill="F2F2F2" w:themeFill="background1" w:themeFillShade="F2"/>
-            <w:noWrap/>
-            <w:vAlign w:val="center"/>
-          </w:tcPr>
-          <w:p>
-            <w:pPr>
-              <w:jc w:val="center"/>
-              <w:rPr>
-                <w:rFonts w:ascii="Calibri" w:eastAsia="Times New Roman" w:hAnsi="Calibri" w:cs="Times New Roman"/>
-                <w:color w:val="000000"/>
-              </w:rPr>
-            </w:pPr>
-          </w:p>
-        </w:tc>
-      </w:tr>
     </w:tbl>
     <w:p>
       <w:r>
@@ -2525,7 +2569,15 @@
     </w:p>
     <w:p>
       <w:r>
-        <w:t>W3 Validation – refers to both Html and CSS validation tool provided by the W3c.org. the html validator is located at:</w:t>
+        <w:t xml:space="preserve">W3 Validation – refers to both Html and CSS validation tool provided by the W3c.org. </w:t>
+      </w:r>
+      <w:proofErr w:type="gramStart"/>
+      <w:r>
+        <w:t>the</w:t>
+      </w:r>
+      <w:proofErr w:type="gramEnd"/>
+      <w:r>
+        <w:t xml:space="preserve"> html validator is located at:</w:t>
       </w:r>
     </w:p>
     <w:p>
@@ -2539,8 +2591,13 @@
       </w:hyperlink>
     </w:p>
     <w:p>
-      <w:r>
-        <w:t>with the CSS validator located at:</w:t>
+      <w:proofErr w:type="gramStart"/>
+      <w:r>
+        <w:t>with</w:t>
+      </w:r>
+      <w:proofErr w:type="gramEnd"/>
+      <w:r>
+        <w:t xml:space="preserve"> the CSS validator located at:</w:t>
       </w:r>
     </w:p>
     <w:p>
@@ -2873,7 +2930,17 @@
         <w:pStyle w:val="NormalWeb"/>
       </w:pPr>
       <w:r>
-        <w:t>The final project can be done in a group of 1,2 or 3 people. Notify me asap whom your group partners are going to be. It is a fairly open ended project to allow for creativity. Keep in mind if you do the minimum then you get a minimum grade. You will be developing a complete Graphical User Interface using PHP for customers, clients and management to access your database information. You must have at least 3 tables plus their relationship tables as needed.</w:t>
+        <w:t xml:space="preserve">The final project can be done in a group of 1,2 or 3 people. Notify me </w:t>
+      </w:r>
+      <w:proofErr w:type="spellStart"/>
+      <w:proofErr w:type="gramStart"/>
+      <w:r>
+        <w:t>asap</w:t>
+      </w:r>
+      <w:proofErr w:type="spellEnd"/>
+      <w:proofErr w:type="gramEnd"/>
+      <w:r>
+        <w:t xml:space="preserve"> whom your group partners are going to be. It is a fairly open ended project to allow for creativity. Keep in mind if you do the minimum then you get a minimum grade. You will be developing a complete Graphical User Interface using PHP for customers, clients and management to access your database information. You must have at least 3 tables plus their relationship tables as needed.</w:t>
       </w:r>
     </w:p>
     <w:p>
@@ -2910,7 +2977,21 @@
         <w:rPr>
           <w:rFonts w:eastAsia="Times New Roman" w:cs="Times New Roman"/>
         </w:rPr>
-        <w:t xml:space="preserve">Create a design specification (External documentation) for this project (pdf or web page). </w:t>
+        <w:t>Create a design specification (External documentation) for this project (</w:t>
+      </w:r>
+      <w:proofErr w:type="spellStart"/>
+      <w:r>
+        <w:rPr>
+          <w:rFonts w:eastAsia="Times New Roman" w:cs="Times New Roman"/>
+        </w:rPr>
+        <w:t>pdf</w:t>
+      </w:r>
+      <w:proofErr w:type="spellEnd"/>
+      <w:r>
+        <w:rPr>
+          <w:rFonts w:eastAsia="Times New Roman" w:cs="Times New Roman"/>
+        </w:rPr>
+        <w:t xml:space="preserve"> or web page). </w:t>
       </w:r>
       <w:r>
         <w:rPr>
@@ -2964,7 +3045,35 @@
         <w:rPr>
           <w:rFonts w:eastAsia="Times New Roman" w:cs="Times New Roman"/>
         </w:rPr>
-        <w:t xml:space="preserve"> (pdf). NOTE: you will need to edit the document and save as a pdf).</w:t>
+        <w:t xml:space="preserve"> (</w:t>
+      </w:r>
+      <w:proofErr w:type="spellStart"/>
+      <w:r>
+        <w:rPr>
+          <w:rFonts w:eastAsia="Times New Roman" w:cs="Times New Roman"/>
+        </w:rPr>
+        <w:t>pdf</w:t>
+      </w:r>
+      <w:proofErr w:type="spellEnd"/>
+      <w:r>
+        <w:rPr>
+          <w:rFonts w:eastAsia="Times New Roman" w:cs="Times New Roman"/>
+        </w:rPr>
+        <w:t xml:space="preserve">). NOTE: you will need to edit the document and save as a </w:t>
+      </w:r>
+      <w:proofErr w:type="spellStart"/>
+      <w:r>
+        <w:rPr>
+          <w:rFonts w:eastAsia="Times New Roman" w:cs="Times New Roman"/>
+        </w:rPr>
+        <w:t>pdf</w:t>
+      </w:r>
+      <w:proofErr w:type="spellEnd"/>
+      <w:r>
+        <w:rPr>
+          <w:rFonts w:eastAsia="Times New Roman" w:cs="Times New Roman"/>
+        </w:rPr>
+        <w:t>).</w:t>
       </w:r>
     </w:p>
     <w:p>
@@ -2978,11 +3087,19 @@
           <w:rFonts w:eastAsia="Times New Roman" w:cs="Times New Roman"/>
         </w:rPr>
       </w:pPr>
-      <w:r>
-        <w:rPr>
-          <w:rFonts w:eastAsia="Times New Roman" w:cs="Times New Roman"/>
-        </w:rPr>
-        <w:t>cover page</w:t>
+      <w:proofErr w:type="gramStart"/>
+      <w:r>
+        <w:rPr>
+          <w:rFonts w:eastAsia="Times New Roman" w:cs="Times New Roman"/>
+        </w:rPr>
+        <w:t>cover</w:t>
+      </w:r>
+      <w:proofErr w:type="gramEnd"/>
+      <w:r>
+        <w:rPr>
+          <w:rFonts w:eastAsia="Times New Roman" w:cs="Times New Roman"/>
+        </w:rPr>
+        <w:t xml:space="preserve"> page</w:t>
       </w:r>
     </w:p>
     <w:p>
@@ -2996,11 +3113,19 @@
           <w:rFonts w:eastAsia="Times New Roman" w:cs="Times New Roman"/>
         </w:rPr>
       </w:pPr>
-      <w:r>
-        <w:rPr>
-          <w:rFonts w:eastAsia="Times New Roman" w:cs="Times New Roman"/>
-        </w:rPr>
-        <w:t>time log</w:t>
+      <w:proofErr w:type="gramStart"/>
+      <w:r>
+        <w:rPr>
+          <w:rFonts w:eastAsia="Times New Roman" w:cs="Times New Roman"/>
+        </w:rPr>
+        <w:t>time</w:t>
+      </w:r>
+      <w:proofErr w:type="gramEnd"/>
+      <w:r>
+        <w:rPr>
+          <w:rFonts w:eastAsia="Times New Roman" w:cs="Times New Roman"/>
+        </w:rPr>
+        <w:t xml:space="preserve"> log</w:t>
       </w:r>
     </w:p>
     <w:p>
@@ -3014,11 +3139,19 @@
           <w:rFonts w:eastAsia="Times New Roman" w:cs="Times New Roman"/>
         </w:rPr>
       </w:pPr>
-      <w:r>
-        <w:rPr>
-          <w:rFonts w:eastAsia="Times New Roman" w:cs="Times New Roman"/>
-        </w:rPr>
-        <w:t>table of contents</w:t>
+      <w:proofErr w:type="gramStart"/>
+      <w:r>
+        <w:rPr>
+          <w:rFonts w:eastAsia="Times New Roman" w:cs="Times New Roman"/>
+        </w:rPr>
+        <w:t>table</w:t>
+      </w:r>
+      <w:proofErr w:type="gramEnd"/>
+      <w:r>
+        <w:rPr>
+          <w:rFonts w:eastAsia="Times New Roman" w:cs="Times New Roman"/>
+        </w:rPr>
+        <w:t xml:space="preserve"> of contents</w:t>
       </w:r>
     </w:p>
     <w:p>
@@ -3248,11 +3381,19 @@
           <w:rFonts w:eastAsia="Times New Roman" w:cs="Times New Roman"/>
         </w:rPr>
       </w:pPr>
-      <w:r>
-        <w:rPr>
-          <w:rFonts w:eastAsia="Times New Roman" w:cs="Times New Roman"/>
-        </w:rPr>
-        <w:t>insert data into at least two tables.</w:t>
+      <w:proofErr w:type="gramStart"/>
+      <w:r>
+        <w:rPr>
+          <w:rFonts w:eastAsia="Times New Roman" w:cs="Times New Roman"/>
+        </w:rPr>
+        <w:t>insert</w:t>
+      </w:r>
+      <w:proofErr w:type="gramEnd"/>
+      <w:r>
+        <w:rPr>
+          <w:rFonts w:eastAsia="Times New Roman" w:cs="Times New Roman"/>
+        </w:rPr>
+        <w:t xml:space="preserve"> data into at least two tables.</w:t>
       </w:r>
     </w:p>
     <w:p>
@@ -3266,11 +3407,19 @@
           <w:rFonts w:eastAsia="Times New Roman" w:cs="Times New Roman"/>
         </w:rPr>
       </w:pPr>
-      <w:r>
-        <w:rPr>
-          <w:rFonts w:eastAsia="Times New Roman" w:cs="Times New Roman"/>
-        </w:rPr>
-        <w:t>include one text box for a users email address.</w:t>
+      <w:proofErr w:type="gramStart"/>
+      <w:r>
+        <w:rPr>
+          <w:rFonts w:eastAsia="Times New Roman" w:cs="Times New Roman"/>
+        </w:rPr>
+        <w:t>include</w:t>
+      </w:r>
+      <w:proofErr w:type="gramEnd"/>
+      <w:r>
+        <w:rPr>
+          <w:rFonts w:eastAsia="Times New Roman" w:cs="Times New Roman"/>
+        </w:rPr>
+        <w:t xml:space="preserve"> one text box for a users email address.</w:t>
       </w:r>
     </w:p>
     <w:p>
@@ -3284,11 +3433,19 @@
           <w:rFonts w:eastAsia="Times New Roman" w:cs="Times New Roman"/>
         </w:rPr>
       </w:pPr>
-      <w:r>
-        <w:rPr>
-          <w:rFonts w:eastAsia="Times New Roman" w:cs="Times New Roman"/>
-        </w:rPr>
-        <w:t>include two additional text boxes.</w:t>
+      <w:proofErr w:type="gramStart"/>
+      <w:r>
+        <w:rPr>
+          <w:rFonts w:eastAsia="Times New Roman" w:cs="Times New Roman"/>
+        </w:rPr>
+        <w:t>include</w:t>
+      </w:r>
+      <w:proofErr w:type="gramEnd"/>
+      <w:r>
+        <w:rPr>
+          <w:rFonts w:eastAsia="Times New Roman" w:cs="Times New Roman"/>
+        </w:rPr>
+        <w:t xml:space="preserve"> two additional text boxes.</w:t>
       </w:r>
     </w:p>
     <w:p>
@@ -3302,11 +3459,19 @@
           <w:rFonts w:eastAsia="Times New Roman" w:cs="Times New Roman"/>
         </w:rPr>
       </w:pPr>
-      <w:r>
-        <w:rPr>
-          <w:rFonts w:eastAsia="Times New Roman" w:cs="Times New Roman"/>
-        </w:rPr>
-        <w:t>include one list box.</w:t>
+      <w:proofErr w:type="gramStart"/>
+      <w:r>
+        <w:rPr>
+          <w:rFonts w:eastAsia="Times New Roman" w:cs="Times New Roman"/>
+        </w:rPr>
+        <w:t>include</w:t>
+      </w:r>
+      <w:proofErr w:type="gramEnd"/>
+      <w:r>
+        <w:rPr>
+          <w:rFonts w:eastAsia="Times New Roman" w:cs="Times New Roman"/>
+        </w:rPr>
+        <w:t xml:space="preserve"> one list box.</w:t>
       </w:r>
     </w:p>
     <w:p>
@@ -3320,11 +3485,19 @@
           <w:rFonts w:eastAsia="Times New Roman" w:cs="Times New Roman"/>
         </w:rPr>
       </w:pPr>
-      <w:r>
-        <w:rPr>
-          <w:rFonts w:eastAsia="Times New Roman" w:cs="Times New Roman"/>
-        </w:rPr>
-        <w:t>include three check boxes.</w:t>
+      <w:proofErr w:type="gramStart"/>
+      <w:r>
+        <w:rPr>
+          <w:rFonts w:eastAsia="Times New Roman" w:cs="Times New Roman"/>
+        </w:rPr>
+        <w:t>include</w:t>
+      </w:r>
+      <w:proofErr w:type="gramEnd"/>
+      <w:r>
+        <w:rPr>
+          <w:rFonts w:eastAsia="Times New Roman" w:cs="Times New Roman"/>
+        </w:rPr>
+        <w:t xml:space="preserve"> three check boxes.</w:t>
       </w:r>
     </w:p>
     <w:p>
@@ -3338,11 +3511,19 @@
           <w:rFonts w:eastAsia="Times New Roman" w:cs="Times New Roman"/>
         </w:rPr>
       </w:pPr>
-      <w:r>
-        <w:rPr>
-          <w:rFonts w:eastAsia="Times New Roman" w:cs="Times New Roman"/>
-        </w:rPr>
-        <w:t>include three radio buttons.</w:t>
+      <w:proofErr w:type="gramStart"/>
+      <w:r>
+        <w:rPr>
+          <w:rFonts w:eastAsia="Times New Roman" w:cs="Times New Roman"/>
+        </w:rPr>
+        <w:t>include</w:t>
+      </w:r>
+      <w:proofErr w:type="gramEnd"/>
+      <w:r>
+        <w:rPr>
+          <w:rFonts w:eastAsia="Times New Roman" w:cs="Times New Roman"/>
+        </w:rPr>
+        <w:t xml:space="preserve"> three radio buttons.</w:t>
       </w:r>
     </w:p>
     <w:p>
@@ -3356,11 +3537,19 @@
           <w:rFonts w:eastAsia="Times New Roman" w:cs="Times New Roman"/>
         </w:rPr>
       </w:pPr>
-      <w:r>
-        <w:rPr>
-          <w:rFonts w:eastAsia="Times New Roman" w:cs="Times New Roman"/>
-        </w:rPr>
-        <w:t>include Submit button.</w:t>
+      <w:proofErr w:type="gramStart"/>
+      <w:r>
+        <w:rPr>
+          <w:rFonts w:eastAsia="Times New Roman" w:cs="Times New Roman"/>
+        </w:rPr>
+        <w:t>include</w:t>
+      </w:r>
+      <w:proofErr w:type="gramEnd"/>
+      <w:r>
+        <w:rPr>
+          <w:rFonts w:eastAsia="Times New Roman" w:cs="Times New Roman"/>
+        </w:rPr>
+        <w:t xml:space="preserve"> Submit button.</w:t>
       </w:r>
     </w:p>
     <w:p>
@@ -3392,11 +3581,47 @@
           <w:rFonts w:eastAsia="Times New Roman" w:cs="Times New Roman"/>
         </w:rPr>
       </w:pPr>
-      <w:r>
-        <w:rPr>
-          <w:rFonts w:eastAsia="Times New Roman" w:cs="Times New Roman"/>
-        </w:rPr>
-        <w:t>data should be validated for not missing, valid format etc as needed with php, appropriate error messages will be displayed</w:t>
+      <w:proofErr w:type="gramStart"/>
+      <w:r>
+        <w:rPr>
+          <w:rFonts w:eastAsia="Times New Roman" w:cs="Times New Roman"/>
+        </w:rPr>
+        <w:t>data</w:t>
+      </w:r>
+      <w:proofErr w:type="gramEnd"/>
+      <w:r>
+        <w:rPr>
+          <w:rFonts w:eastAsia="Times New Roman" w:cs="Times New Roman"/>
+        </w:rPr>
+        <w:t xml:space="preserve"> should be validated for not missing, valid format </w:t>
+      </w:r>
+      <w:proofErr w:type="spellStart"/>
+      <w:r>
+        <w:rPr>
+          <w:rFonts w:eastAsia="Times New Roman" w:cs="Times New Roman"/>
+        </w:rPr>
+        <w:t>etc</w:t>
+      </w:r>
+      <w:proofErr w:type="spellEnd"/>
+      <w:r>
+        <w:rPr>
+          <w:rFonts w:eastAsia="Times New Roman" w:cs="Times New Roman"/>
+        </w:rPr>
+        <w:t xml:space="preserve"> as needed with </w:t>
+      </w:r>
+      <w:proofErr w:type="spellStart"/>
+      <w:r>
+        <w:rPr>
+          <w:rFonts w:eastAsia="Times New Roman" w:cs="Times New Roman"/>
+        </w:rPr>
+        <w:t>php</w:t>
+      </w:r>
+      <w:proofErr w:type="spellEnd"/>
+      <w:r>
+        <w:rPr>
+          <w:rFonts w:eastAsia="Times New Roman" w:cs="Times New Roman"/>
+        </w:rPr>
+        <w:t>, appropriate error messages will be displayed</w:t>
       </w:r>
     </w:p>
     <w:p>
@@ -3410,11 +3635,19 @@
           <w:rFonts w:eastAsia="Times New Roman" w:cs="Times New Roman"/>
         </w:rPr>
       </w:pPr>
-      <w:r>
-        <w:rPr>
-          <w:rFonts w:eastAsia="Times New Roman" w:cs="Times New Roman"/>
-        </w:rPr>
-        <w:t>form should email the person who filled it out</w:t>
+      <w:proofErr w:type="gramStart"/>
+      <w:r>
+        <w:rPr>
+          <w:rFonts w:eastAsia="Times New Roman" w:cs="Times New Roman"/>
+        </w:rPr>
+        <w:t>form</w:t>
+      </w:r>
+      <w:proofErr w:type="gramEnd"/>
+      <w:r>
+        <w:rPr>
+          <w:rFonts w:eastAsia="Times New Roman" w:cs="Times New Roman"/>
+        </w:rPr>
+        <w:t xml:space="preserve"> should email the person who filled it out</w:t>
       </w:r>
     </w:p>
     <w:p>
@@ -3428,11 +3661,19 @@
           <w:rFonts w:eastAsia="Times New Roman" w:cs="Times New Roman"/>
         </w:rPr>
       </w:pPr>
-      <w:r>
-        <w:rPr>
-          <w:rFonts w:eastAsia="Times New Roman" w:cs="Times New Roman"/>
-        </w:rPr>
-        <w:t>form data should be saved to your database (one form needs to save to more than one table at once).</w:t>
+      <w:proofErr w:type="gramStart"/>
+      <w:r>
+        <w:rPr>
+          <w:rFonts w:eastAsia="Times New Roman" w:cs="Times New Roman"/>
+        </w:rPr>
+        <w:t>form</w:t>
+      </w:r>
+      <w:proofErr w:type="gramEnd"/>
+      <w:r>
+        <w:rPr>
+          <w:rFonts w:eastAsia="Times New Roman" w:cs="Times New Roman"/>
+        </w:rPr>
+        <w:t xml:space="preserve"> data should be saved to your database (one form needs to save to more than one table at once).</w:t>
       </w:r>
     </w:p>
     <w:p>
@@ -3558,7 +3799,35 @@
         <w:rPr>
           <w:rFonts w:eastAsia="Times New Roman" w:cs="Times New Roman"/>
         </w:rPr>
-        <w:t>Use git and github to version your project.</w:t>
+        <w:t xml:space="preserve">Use </w:t>
+      </w:r>
+      <w:proofErr w:type="spellStart"/>
+      <w:r>
+        <w:rPr>
+          <w:rFonts w:eastAsia="Times New Roman" w:cs="Times New Roman"/>
+        </w:rPr>
+        <w:t>git</w:t>
+      </w:r>
+      <w:proofErr w:type="spellEnd"/>
+      <w:r>
+        <w:rPr>
+          <w:rFonts w:eastAsia="Times New Roman" w:cs="Times New Roman"/>
+        </w:rPr>
+        <w:t xml:space="preserve"> and </w:t>
+      </w:r>
+      <w:proofErr w:type="spellStart"/>
+      <w:r>
+        <w:rPr>
+          <w:rFonts w:eastAsia="Times New Roman" w:cs="Times New Roman"/>
+        </w:rPr>
+        <w:t>github</w:t>
+      </w:r>
+      <w:proofErr w:type="spellEnd"/>
+      <w:r>
+        <w:rPr>
+          <w:rFonts w:eastAsia="Times New Roman" w:cs="Times New Roman"/>
+        </w:rPr>
+        <w:t xml:space="preserve"> to version your project.</w:t>
       </w:r>
     </w:p>
     <w:p>
@@ -3626,11 +3895,19 @@
           <w:rFonts w:eastAsia="Times New Roman" w:cs="Times New Roman"/>
         </w:rPr>
       </w:pPr>
-      <w:r>
-        <w:rPr>
-          <w:rFonts w:eastAsia="Times New Roman" w:cs="Times New Roman"/>
-        </w:rPr>
-        <w:t>validate your html and CSS (w3c.org).</w:t>
+      <w:proofErr w:type="gramStart"/>
+      <w:r>
+        <w:rPr>
+          <w:rFonts w:eastAsia="Times New Roman" w:cs="Times New Roman"/>
+        </w:rPr>
+        <w:t>validate</w:t>
+      </w:r>
+      <w:proofErr w:type="gramEnd"/>
+      <w:r>
+        <w:rPr>
+          <w:rFonts w:eastAsia="Times New Roman" w:cs="Times New Roman"/>
+        </w:rPr>
+        <w:t xml:space="preserve"> your html and CSS (w3c.org).</w:t>
       </w:r>
     </w:p>
     <w:p>
@@ -3644,11 +3921,19 @@
           <w:rFonts w:eastAsia="Times New Roman" w:cs="Times New Roman"/>
         </w:rPr>
       </w:pPr>
-      <w:r>
-        <w:rPr>
-          <w:rFonts w:eastAsia="Times New Roman" w:cs="Times New Roman"/>
-        </w:rPr>
-        <w:t>have the following Meta tags: author, content, description.</w:t>
+      <w:proofErr w:type="gramStart"/>
+      <w:r>
+        <w:rPr>
+          <w:rFonts w:eastAsia="Times New Roman" w:cs="Times New Roman"/>
+        </w:rPr>
+        <w:t>have</w:t>
+      </w:r>
+      <w:proofErr w:type="gramEnd"/>
+      <w:r>
+        <w:rPr>
+          <w:rFonts w:eastAsia="Times New Roman" w:cs="Times New Roman"/>
+        </w:rPr>
+        <w:t xml:space="preserve"> the following Meta tags: author, content, description.</w:t>
       </w:r>
     </w:p>
     <w:p>
@@ -3662,11 +3947,19 @@
           <w:rFonts w:eastAsia="Times New Roman" w:cs="Times New Roman"/>
         </w:rPr>
       </w:pPr>
-      <w:r>
-        <w:rPr>
-          <w:rFonts w:eastAsia="Times New Roman" w:cs="Times New Roman"/>
-        </w:rPr>
-        <w:t>have a link on your main index page to this assignment.</w:t>
+      <w:proofErr w:type="gramStart"/>
+      <w:r>
+        <w:rPr>
+          <w:rFonts w:eastAsia="Times New Roman" w:cs="Times New Roman"/>
+        </w:rPr>
+        <w:t>have</w:t>
+      </w:r>
+      <w:proofErr w:type="gramEnd"/>
+      <w:r>
+        <w:rPr>
+          <w:rFonts w:eastAsia="Times New Roman" w:cs="Times New Roman"/>
+        </w:rPr>
+        <w:t xml:space="preserve"> a link on your main index page to this assignment.</w:t>
       </w:r>
     </w:p>
     <w:p>
@@ -3742,11 +4035,33 @@
           <w:rFonts w:eastAsia="Times New Roman" w:cs="Times New Roman"/>
         </w:rPr>
       </w:pPr>
-      <w:r>
-        <w:rPr>
-          <w:rFonts w:eastAsia="Times New Roman" w:cs="Times New Roman"/>
-        </w:rPr>
-        <w:t>Site can Fictional or real (however latin text is not allowed).</w:t>
+      <w:proofErr w:type="gramStart"/>
+      <w:r>
+        <w:rPr>
+          <w:rFonts w:eastAsia="Times New Roman" w:cs="Times New Roman"/>
+        </w:rPr>
+        <w:t>Site can</w:t>
+      </w:r>
+      <w:proofErr w:type="gramEnd"/>
+      <w:r>
+        <w:rPr>
+          <w:rFonts w:eastAsia="Times New Roman" w:cs="Times New Roman"/>
+        </w:rPr>
+        <w:t xml:space="preserve"> Fictional or real (however </w:t>
+      </w:r>
+      <w:proofErr w:type="spellStart"/>
+      <w:r>
+        <w:rPr>
+          <w:rFonts w:eastAsia="Times New Roman" w:cs="Times New Roman"/>
+        </w:rPr>
+        <w:t>latin</w:t>
+      </w:r>
+      <w:proofErr w:type="spellEnd"/>
+      <w:r>
+        <w:rPr>
+          <w:rFonts w:eastAsia="Times New Roman" w:cs="Times New Roman"/>
+        </w:rPr>
+        <w:t xml:space="preserve"> text is not allowed).</w:t>
       </w:r>
     </w:p>
     <w:p>
@@ -5738,7 +6053,7 @@
 </file>
 
 <file path=customXml/itemProps1.xml><?xml version="1.0" encoding="utf-8"?>
-<ds:datastoreItem xmlns:ds="http://schemas.openxmlformats.org/officeDocument/2006/customXml" ds:itemID="{177F0756-097E-F04C-AFA1-6EC1F2CEA09B}">
+<ds:datastoreItem xmlns:ds="http://schemas.openxmlformats.org/officeDocument/2006/customXml" ds:itemID="{F31A1A1D-594B-DF4F-AAF9-D8A910A9C174}">
   <ds:schemaRefs>
     <ds:schemaRef ds:uri="http://schemas.openxmlformats.org/officeDocument/2006/bibliography"/>
   </ds:schemaRefs>

</xml_diff>

<commit_message>
Add project to database and retrieval to notes
</commit_message>
<xml_diff>
--- a/docs/documentspecifications.docx
+++ b/docs/documentspecifications.docx
@@ -407,7 +407,14 @@
                 <w:rFonts w:ascii="Calibri" w:eastAsia="Times New Roman" w:hAnsi="Calibri" w:cs="Times New Roman"/>
                 <w:color w:val="000000"/>
               </w:rPr>
-              <w:t>Rodrigo, Colin</w:t>
+              <w:t>Carlos</w:t>
+            </w:r>
+            <w:r>
+              <w:rPr>
+                <w:rFonts w:ascii="Calibri" w:eastAsia="Times New Roman" w:hAnsi="Calibri" w:cs="Times New Roman"/>
+                <w:color w:val="000000"/>
+              </w:rPr>
+              <w:t>, Colin</w:t>
             </w:r>
           </w:p>
         </w:tc>
@@ -564,7 +571,7 @@
                 <w:rFonts w:ascii="Calibri" w:eastAsia="Times New Roman" w:hAnsi="Calibri" w:cs="Times New Roman"/>
                 <w:color w:val="000000"/>
               </w:rPr>
-              <w:t>Rodrigo</w:t>
+              <w:t>Carlos</w:t>
             </w:r>
           </w:p>
         </w:tc>
@@ -689,7 +696,14 @@
                 <w:rFonts w:ascii="Calibri" w:eastAsia="Times New Roman" w:hAnsi="Calibri" w:cs="Times New Roman"/>
                 <w:color w:val="000000"/>
               </w:rPr>
-              <w:t>Rodrigo, Colin</w:t>
+              <w:t>Carlos</w:t>
+            </w:r>
+            <w:r>
+              <w:rPr>
+                <w:rFonts w:ascii="Calibri" w:eastAsia="Times New Roman" w:hAnsi="Calibri" w:cs="Times New Roman"/>
+                <w:color w:val="000000"/>
+              </w:rPr>
+              <w:t>, Colin</w:t>
             </w:r>
           </w:p>
         </w:tc>
@@ -969,7 +983,7 @@
                 <w:rFonts w:ascii="Calibri" w:eastAsia="Times New Roman" w:hAnsi="Calibri" w:cs="Times New Roman"/>
                 <w:color w:val="000000"/>
               </w:rPr>
-              <w:t>Rodrigo</w:t>
+              <w:t>Carlos</w:t>
             </w:r>
           </w:p>
         </w:tc>
@@ -1101,7 +1115,14 @@
                 <w:rFonts w:ascii="Calibri" w:eastAsia="Times New Roman" w:hAnsi="Calibri" w:cs="Times New Roman"/>
                 <w:color w:val="000000"/>
               </w:rPr>
-              <w:t>Rodrigo, Colin</w:t>
+              <w:t>Carlos</w:t>
+            </w:r>
+            <w:r>
+              <w:rPr>
+                <w:rFonts w:ascii="Calibri" w:eastAsia="Times New Roman" w:hAnsi="Calibri" w:cs="Times New Roman"/>
+                <w:color w:val="000000"/>
+              </w:rPr>
+              <w:t>, Colin</w:t>
             </w:r>
           </w:p>
         </w:tc>
@@ -1256,6 +1277,503 @@
                 <w:color w:val="000000"/>
               </w:rPr>
             </w:pPr>
+            <w:r>
+              <w:rPr>
+                <w:rFonts w:ascii="Calibri" w:eastAsia="Times New Roman" w:hAnsi="Calibri" w:cs="Times New Roman"/>
+                <w:color w:val="000000"/>
+              </w:rPr>
+              <w:t>11/17/14</w:t>
+            </w:r>
+          </w:p>
+        </w:tc>
+        <w:tc>
+          <w:tcPr>
+            <w:tcW w:w="1675" w:type="dxa"/>
+            <w:tcBorders>
+              <w:top w:val="single" w:sz="4" w:space="0" w:color="auto"/>
+              <w:left w:val="nil"/>
+              <w:bottom w:val="single" w:sz="4" w:space="0" w:color="auto"/>
+              <w:right w:val="single" w:sz="4" w:space="0" w:color="auto"/>
+            </w:tcBorders>
+            <w:shd w:val="clear" w:color="auto" w:fill="F2F2F2" w:themeFill="background1" w:themeFillShade="F2"/>
+            <w:noWrap/>
+            <w:vAlign w:val="center"/>
+          </w:tcPr>
+          <w:p>
+            <w:pPr>
+              <w:jc w:val="center"/>
+              <w:rPr>
+                <w:rFonts w:ascii="Calibri" w:eastAsia="Times New Roman" w:hAnsi="Calibri" w:cs="Times New Roman"/>
+                <w:color w:val="000000"/>
+              </w:rPr>
+            </w:pPr>
+            <w:r>
+              <w:rPr>
+                <w:rFonts w:ascii="Calibri" w:eastAsia="Times New Roman" w:hAnsi="Calibri" w:cs="Times New Roman"/>
+                <w:color w:val="000000"/>
+              </w:rPr>
+              <w:t>2.0</w:t>
+            </w:r>
+          </w:p>
+        </w:tc>
+        <w:tc>
+          <w:tcPr>
+            <w:tcW w:w="4959" w:type="dxa"/>
+            <w:tcBorders>
+              <w:top w:val="single" w:sz="4" w:space="0" w:color="auto"/>
+              <w:left w:val="nil"/>
+              <w:bottom w:val="single" w:sz="4" w:space="0" w:color="auto"/>
+              <w:right w:val="single" w:sz="4" w:space="0" w:color="auto"/>
+            </w:tcBorders>
+            <w:shd w:val="clear" w:color="auto" w:fill="F2F2F2" w:themeFill="background1" w:themeFillShade="F2"/>
+            <w:noWrap/>
+            <w:vAlign w:val="center"/>
+          </w:tcPr>
+          <w:p>
+            <w:pPr>
+              <w:jc w:val="center"/>
+              <w:rPr>
+                <w:rFonts w:ascii="Calibri" w:eastAsia="Times New Roman" w:hAnsi="Calibri" w:cs="Times New Roman"/>
+                <w:color w:val="000000"/>
+              </w:rPr>
+            </w:pPr>
+            <w:r>
+              <w:rPr>
+                <w:rFonts w:ascii="Calibri" w:eastAsia="Times New Roman" w:hAnsi="Calibri" w:cs="Times New Roman"/>
+                <w:color w:val="000000"/>
+              </w:rPr>
+              <w:t xml:space="preserve">Configuring and getting started with Bootstrap and </w:t>
+            </w:r>
+            <w:proofErr w:type="spellStart"/>
+            <w:r>
+              <w:rPr>
+                <w:rFonts w:ascii="Calibri" w:eastAsia="Times New Roman" w:hAnsi="Calibri" w:cs="Times New Roman"/>
+                <w:color w:val="000000"/>
+              </w:rPr>
+              <w:t>JQuery</w:t>
+            </w:r>
+            <w:proofErr w:type="spellEnd"/>
+          </w:p>
+        </w:tc>
+        <w:tc>
+          <w:tcPr>
+            <w:tcW w:w="2008" w:type="dxa"/>
+            <w:tcBorders>
+              <w:top w:val="single" w:sz="4" w:space="0" w:color="auto"/>
+              <w:left w:val="nil"/>
+              <w:bottom w:val="single" w:sz="4" w:space="0" w:color="auto"/>
+              <w:right w:val="single" w:sz="4" w:space="0" w:color="auto"/>
+            </w:tcBorders>
+            <w:shd w:val="clear" w:color="auto" w:fill="F2F2F2" w:themeFill="background1" w:themeFillShade="F2"/>
+            <w:noWrap/>
+            <w:vAlign w:val="center"/>
+          </w:tcPr>
+          <w:p>
+            <w:pPr>
+              <w:jc w:val="center"/>
+              <w:rPr>
+                <w:rFonts w:ascii="Calibri" w:eastAsia="Times New Roman" w:hAnsi="Calibri" w:cs="Times New Roman"/>
+                <w:color w:val="000000"/>
+              </w:rPr>
+            </w:pPr>
+            <w:r>
+              <w:rPr>
+                <w:rFonts w:ascii="Calibri" w:eastAsia="Times New Roman" w:hAnsi="Calibri" w:cs="Times New Roman"/>
+                <w:color w:val="000000"/>
+              </w:rPr>
+              <w:t>Carlos</w:t>
+            </w:r>
+          </w:p>
+        </w:tc>
+      </w:tr>
+      <w:tr>
+        <w:trPr>
+          <w:trHeight w:val="300"/>
+        </w:trPr>
+        <w:tc>
+          <w:tcPr>
+            <w:tcW w:w="1064" w:type="dxa"/>
+            <w:tcBorders>
+              <w:top w:val="single" w:sz="4" w:space="0" w:color="auto"/>
+              <w:left w:val="single" w:sz="4" w:space="0" w:color="auto"/>
+              <w:bottom w:val="single" w:sz="4" w:space="0" w:color="auto"/>
+              <w:right w:val="single" w:sz="4" w:space="0" w:color="auto"/>
+            </w:tcBorders>
+            <w:shd w:val="clear" w:color="auto" w:fill="auto"/>
+            <w:noWrap/>
+            <w:vAlign w:val="center"/>
+          </w:tcPr>
+          <w:p>
+            <w:pPr>
+              <w:jc w:val="center"/>
+              <w:rPr>
+                <w:rFonts w:ascii="Calibri" w:eastAsia="Times New Roman" w:hAnsi="Calibri" w:cs="Times New Roman"/>
+                <w:color w:val="000000"/>
+              </w:rPr>
+            </w:pPr>
+            <w:r>
+              <w:rPr>
+                <w:rFonts w:ascii="Calibri" w:eastAsia="Times New Roman" w:hAnsi="Calibri" w:cs="Times New Roman"/>
+                <w:color w:val="000000"/>
+              </w:rPr>
+              <w:t>11/17/14</w:t>
+            </w:r>
+          </w:p>
+        </w:tc>
+        <w:tc>
+          <w:tcPr>
+            <w:tcW w:w="1675" w:type="dxa"/>
+            <w:tcBorders>
+              <w:top w:val="single" w:sz="4" w:space="0" w:color="auto"/>
+              <w:left w:val="nil"/>
+              <w:bottom w:val="single" w:sz="4" w:space="0" w:color="auto"/>
+              <w:right w:val="single" w:sz="4" w:space="0" w:color="auto"/>
+            </w:tcBorders>
+            <w:shd w:val="clear" w:color="auto" w:fill="auto"/>
+            <w:noWrap/>
+            <w:vAlign w:val="center"/>
+          </w:tcPr>
+          <w:p>
+            <w:pPr>
+              <w:jc w:val="center"/>
+              <w:rPr>
+                <w:rFonts w:ascii="Calibri" w:eastAsia="Times New Roman" w:hAnsi="Calibri" w:cs="Times New Roman"/>
+                <w:color w:val="000000"/>
+              </w:rPr>
+            </w:pPr>
+            <w:r>
+              <w:rPr>
+                <w:rFonts w:ascii="Calibri" w:eastAsia="Times New Roman" w:hAnsi="Calibri" w:cs="Times New Roman"/>
+                <w:color w:val="000000"/>
+              </w:rPr>
+              <w:t>3.0</w:t>
+            </w:r>
+          </w:p>
+        </w:tc>
+        <w:tc>
+          <w:tcPr>
+            <w:tcW w:w="4959" w:type="dxa"/>
+            <w:tcBorders>
+              <w:top w:val="single" w:sz="4" w:space="0" w:color="auto"/>
+              <w:left w:val="nil"/>
+              <w:bottom w:val="single" w:sz="4" w:space="0" w:color="auto"/>
+              <w:right w:val="single" w:sz="4" w:space="0" w:color="auto"/>
+            </w:tcBorders>
+            <w:shd w:val="clear" w:color="auto" w:fill="auto"/>
+            <w:noWrap/>
+            <w:vAlign w:val="center"/>
+          </w:tcPr>
+          <w:p>
+            <w:pPr>
+              <w:jc w:val="center"/>
+              <w:rPr>
+                <w:rFonts w:ascii="Calibri" w:eastAsia="Times New Roman" w:hAnsi="Calibri" w:cs="Times New Roman"/>
+                <w:color w:val="000000"/>
+              </w:rPr>
+            </w:pPr>
+            <w:r>
+              <w:rPr>
+                <w:rFonts w:ascii="Calibri" w:eastAsia="Times New Roman" w:hAnsi="Calibri" w:cs="Times New Roman"/>
+                <w:color w:val="000000"/>
+              </w:rPr>
+              <w:t xml:space="preserve">Integrating Bootstrap and </w:t>
+            </w:r>
+            <w:proofErr w:type="spellStart"/>
+            <w:r>
+              <w:rPr>
+                <w:rFonts w:ascii="Calibri" w:eastAsia="Times New Roman" w:hAnsi="Calibri" w:cs="Times New Roman"/>
+                <w:color w:val="000000"/>
+              </w:rPr>
+              <w:t>JQuery</w:t>
+            </w:r>
+            <w:proofErr w:type="spellEnd"/>
+            <w:r>
+              <w:rPr>
+                <w:rFonts w:ascii="Calibri" w:eastAsia="Times New Roman" w:hAnsi="Calibri" w:cs="Times New Roman"/>
+                <w:color w:val="000000"/>
+              </w:rPr>
+              <w:t xml:space="preserve"> into the application and basic website template</w:t>
+            </w:r>
+          </w:p>
+        </w:tc>
+        <w:tc>
+          <w:tcPr>
+            <w:tcW w:w="2008" w:type="dxa"/>
+            <w:tcBorders>
+              <w:top w:val="single" w:sz="4" w:space="0" w:color="auto"/>
+              <w:left w:val="nil"/>
+              <w:bottom w:val="single" w:sz="4" w:space="0" w:color="auto"/>
+              <w:right w:val="single" w:sz="4" w:space="0" w:color="auto"/>
+            </w:tcBorders>
+            <w:shd w:val="clear" w:color="auto" w:fill="auto"/>
+            <w:noWrap/>
+            <w:vAlign w:val="center"/>
+          </w:tcPr>
+          <w:p>
+            <w:pPr>
+              <w:jc w:val="center"/>
+              <w:rPr>
+                <w:rFonts w:ascii="Calibri" w:eastAsia="Times New Roman" w:hAnsi="Calibri" w:cs="Times New Roman"/>
+                <w:color w:val="000000"/>
+              </w:rPr>
+            </w:pPr>
+            <w:r>
+              <w:rPr>
+                <w:rFonts w:ascii="Calibri" w:eastAsia="Times New Roman" w:hAnsi="Calibri" w:cs="Times New Roman"/>
+                <w:color w:val="000000"/>
+              </w:rPr>
+              <w:t>Carlos</w:t>
+            </w:r>
+          </w:p>
+        </w:tc>
+      </w:tr>
+      <w:tr>
+        <w:trPr>
+          <w:trHeight w:val="300"/>
+        </w:trPr>
+        <w:tc>
+          <w:tcPr>
+            <w:tcW w:w="1064" w:type="dxa"/>
+            <w:tcBorders>
+              <w:top w:val="single" w:sz="4" w:space="0" w:color="auto"/>
+              <w:left w:val="single" w:sz="4" w:space="0" w:color="auto"/>
+              <w:bottom w:val="single" w:sz="4" w:space="0" w:color="auto"/>
+              <w:right w:val="single" w:sz="4" w:space="0" w:color="auto"/>
+            </w:tcBorders>
+            <w:shd w:val="clear" w:color="auto" w:fill="F2F2F2" w:themeFill="background1" w:themeFillShade="F2"/>
+            <w:noWrap/>
+            <w:vAlign w:val="center"/>
+          </w:tcPr>
+          <w:p>
+            <w:pPr>
+              <w:jc w:val="center"/>
+              <w:rPr>
+                <w:rFonts w:ascii="Calibri" w:eastAsia="Times New Roman" w:hAnsi="Calibri" w:cs="Times New Roman"/>
+                <w:color w:val="000000"/>
+              </w:rPr>
+            </w:pPr>
+            <w:r>
+              <w:rPr>
+                <w:rFonts w:ascii="Calibri" w:eastAsia="Times New Roman" w:hAnsi="Calibri" w:cs="Times New Roman"/>
+                <w:color w:val="000000"/>
+              </w:rPr>
+              <w:t>11/17/14</w:t>
+            </w:r>
+          </w:p>
+        </w:tc>
+        <w:tc>
+          <w:tcPr>
+            <w:tcW w:w="1675" w:type="dxa"/>
+            <w:tcBorders>
+              <w:top w:val="single" w:sz="4" w:space="0" w:color="auto"/>
+              <w:left w:val="nil"/>
+              <w:bottom w:val="single" w:sz="4" w:space="0" w:color="auto"/>
+              <w:right w:val="single" w:sz="4" w:space="0" w:color="auto"/>
+            </w:tcBorders>
+            <w:shd w:val="clear" w:color="auto" w:fill="F2F2F2" w:themeFill="background1" w:themeFillShade="F2"/>
+            <w:noWrap/>
+            <w:vAlign w:val="center"/>
+          </w:tcPr>
+          <w:p>
+            <w:pPr>
+              <w:jc w:val="center"/>
+              <w:rPr>
+                <w:rFonts w:ascii="Calibri" w:eastAsia="Times New Roman" w:hAnsi="Calibri" w:cs="Times New Roman"/>
+                <w:color w:val="000000"/>
+              </w:rPr>
+            </w:pPr>
+            <w:r>
+              <w:rPr>
+                <w:rFonts w:ascii="Calibri" w:eastAsia="Times New Roman" w:hAnsi="Calibri" w:cs="Times New Roman"/>
+                <w:color w:val="000000"/>
+              </w:rPr>
+              <w:t>2.0</w:t>
+            </w:r>
+          </w:p>
+        </w:tc>
+        <w:tc>
+          <w:tcPr>
+            <w:tcW w:w="4959" w:type="dxa"/>
+            <w:tcBorders>
+              <w:top w:val="single" w:sz="4" w:space="0" w:color="auto"/>
+              <w:left w:val="nil"/>
+              <w:bottom w:val="single" w:sz="4" w:space="0" w:color="auto"/>
+              <w:right w:val="single" w:sz="4" w:space="0" w:color="auto"/>
+            </w:tcBorders>
+            <w:shd w:val="clear" w:color="auto" w:fill="F2F2F2" w:themeFill="background1" w:themeFillShade="F2"/>
+            <w:noWrap/>
+            <w:vAlign w:val="center"/>
+          </w:tcPr>
+          <w:p>
+            <w:pPr>
+              <w:jc w:val="center"/>
+              <w:rPr>
+                <w:rFonts w:ascii="Calibri" w:eastAsia="Times New Roman" w:hAnsi="Calibri" w:cs="Times New Roman"/>
+                <w:color w:val="000000"/>
+              </w:rPr>
+            </w:pPr>
+            <w:r>
+              <w:rPr>
+                <w:rFonts w:ascii="Calibri" w:eastAsia="Times New Roman" w:hAnsi="Calibri" w:cs="Times New Roman"/>
+                <w:color w:val="000000"/>
+              </w:rPr>
+              <w:t>Connection to the database and insertion of a project functionality</w:t>
+            </w:r>
+          </w:p>
+        </w:tc>
+        <w:tc>
+          <w:tcPr>
+            <w:tcW w:w="2008" w:type="dxa"/>
+            <w:tcBorders>
+              <w:top w:val="single" w:sz="4" w:space="0" w:color="auto"/>
+              <w:left w:val="nil"/>
+              <w:bottom w:val="single" w:sz="4" w:space="0" w:color="auto"/>
+              <w:right w:val="single" w:sz="4" w:space="0" w:color="auto"/>
+            </w:tcBorders>
+            <w:shd w:val="clear" w:color="auto" w:fill="F2F2F2" w:themeFill="background1" w:themeFillShade="F2"/>
+            <w:noWrap/>
+            <w:vAlign w:val="center"/>
+          </w:tcPr>
+          <w:p>
+            <w:pPr>
+              <w:jc w:val="center"/>
+              <w:rPr>
+                <w:rFonts w:ascii="Calibri" w:eastAsia="Times New Roman" w:hAnsi="Calibri" w:cs="Times New Roman"/>
+                <w:color w:val="000000"/>
+              </w:rPr>
+            </w:pPr>
+            <w:r>
+              <w:rPr>
+                <w:rFonts w:ascii="Calibri" w:eastAsia="Times New Roman" w:hAnsi="Calibri" w:cs="Times New Roman"/>
+                <w:color w:val="000000"/>
+              </w:rPr>
+              <w:t>Carlos</w:t>
+            </w:r>
+          </w:p>
+        </w:tc>
+      </w:tr>
+      <w:tr>
+        <w:trPr>
+          <w:trHeight w:val="300"/>
+        </w:trPr>
+        <w:tc>
+          <w:tcPr>
+            <w:tcW w:w="1064" w:type="dxa"/>
+            <w:tcBorders>
+              <w:top w:val="single" w:sz="4" w:space="0" w:color="auto"/>
+              <w:left w:val="single" w:sz="4" w:space="0" w:color="auto"/>
+              <w:bottom w:val="single" w:sz="4" w:space="0" w:color="auto"/>
+              <w:right w:val="single" w:sz="4" w:space="0" w:color="auto"/>
+            </w:tcBorders>
+            <w:shd w:val="clear" w:color="auto" w:fill="auto"/>
+            <w:noWrap/>
+            <w:vAlign w:val="center"/>
+          </w:tcPr>
+          <w:p>
+            <w:pPr>
+              <w:jc w:val="center"/>
+              <w:rPr>
+                <w:rFonts w:ascii="Calibri" w:eastAsia="Times New Roman" w:hAnsi="Calibri" w:cs="Times New Roman"/>
+                <w:color w:val="000000"/>
+              </w:rPr>
+            </w:pPr>
+          </w:p>
+        </w:tc>
+        <w:tc>
+          <w:tcPr>
+            <w:tcW w:w="1675" w:type="dxa"/>
+            <w:tcBorders>
+              <w:top w:val="single" w:sz="4" w:space="0" w:color="auto"/>
+              <w:left w:val="nil"/>
+              <w:bottom w:val="single" w:sz="4" w:space="0" w:color="auto"/>
+              <w:right w:val="single" w:sz="4" w:space="0" w:color="auto"/>
+            </w:tcBorders>
+            <w:shd w:val="clear" w:color="auto" w:fill="auto"/>
+            <w:noWrap/>
+            <w:vAlign w:val="center"/>
+          </w:tcPr>
+          <w:p>
+            <w:pPr>
+              <w:jc w:val="center"/>
+              <w:rPr>
+                <w:rFonts w:ascii="Calibri" w:eastAsia="Times New Roman" w:hAnsi="Calibri" w:cs="Times New Roman"/>
+                <w:color w:val="000000"/>
+              </w:rPr>
+            </w:pPr>
+          </w:p>
+        </w:tc>
+        <w:tc>
+          <w:tcPr>
+            <w:tcW w:w="4959" w:type="dxa"/>
+            <w:tcBorders>
+              <w:top w:val="single" w:sz="4" w:space="0" w:color="auto"/>
+              <w:left w:val="nil"/>
+              <w:bottom w:val="single" w:sz="4" w:space="0" w:color="auto"/>
+              <w:right w:val="single" w:sz="4" w:space="0" w:color="auto"/>
+            </w:tcBorders>
+            <w:shd w:val="clear" w:color="auto" w:fill="auto"/>
+            <w:noWrap/>
+            <w:vAlign w:val="center"/>
+          </w:tcPr>
+          <w:p>
+            <w:pPr>
+              <w:jc w:val="center"/>
+              <w:rPr>
+                <w:rFonts w:ascii="Calibri" w:eastAsia="Times New Roman" w:hAnsi="Calibri" w:cs="Times New Roman"/>
+                <w:color w:val="000000"/>
+              </w:rPr>
+            </w:pPr>
+          </w:p>
+        </w:tc>
+        <w:tc>
+          <w:tcPr>
+            <w:tcW w:w="2008" w:type="dxa"/>
+            <w:tcBorders>
+              <w:top w:val="single" w:sz="4" w:space="0" w:color="auto"/>
+              <w:left w:val="nil"/>
+              <w:bottom w:val="single" w:sz="4" w:space="0" w:color="auto"/>
+              <w:right w:val="single" w:sz="4" w:space="0" w:color="auto"/>
+            </w:tcBorders>
+            <w:shd w:val="clear" w:color="auto" w:fill="auto"/>
+            <w:noWrap/>
+            <w:vAlign w:val="center"/>
+          </w:tcPr>
+          <w:p>
+            <w:pPr>
+              <w:jc w:val="center"/>
+              <w:rPr>
+                <w:rFonts w:ascii="Calibri" w:eastAsia="Times New Roman" w:hAnsi="Calibri" w:cs="Times New Roman"/>
+                <w:color w:val="000000"/>
+              </w:rPr>
+            </w:pPr>
+          </w:p>
+        </w:tc>
+      </w:tr>
+      <w:tr>
+        <w:trPr>
+          <w:trHeight w:val="300"/>
+        </w:trPr>
+        <w:tc>
+          <w:tcPr>
+            <w:tcW w:w="1064" w:type="dxa"/>
+            <w:tcBorders>
+              <w:top w:val="single" w:sz="4" w:space="0" w:color="auto"/>
+              <w:left w:val="single" w:sz="4" w:space="0" w:color="auto"/>
+              <w:bottom w:val="single" w:sz="4" w:space="0" w:color="auto"/>
+              <w:right w:val="single" w:sz="4" w:space="0" w:color="auto"/>
+            </w:tcBorders>
+            <w:shd w:val="clear" w:color="auto" w:fill="F2F2F2" w:themeFill="background1" w:themeFillShade="F2"/>
+            <w:noWrap/>
+            <w:vAlign w:val="center"/>
+          </w:tcPr>
+          <w:p>
+            <w:pPr>
+              <w:jc w:val="center"/>
+              <w:rPr>
+                <w:rFonts w:ascii="Calibri" w:eastAsia="Times New Roman" w:hAnsi="Calibri" w:cs="Times New Roman"/>
+                <w:color w:val="000000"/>
+              </w:rPr>
+            </w:pPr>
           </w:p>
         </w:tc>
         <w:tc>
@@ -1522,394 +2040,6 @@
           </w:p>
         </w:tc>
       </w:tr>
-      <w:tr>
-        <w:trPr>
-          <w:trHeight w:val="300"/>
-        </w:trPr>
-        <w:tc>
-          <w:tcPr>
-            <w:tcW w:w="1064" w:type="dxa"/>
-            <w:tcBorders>
-              <w:top w:val="single" w:sz="4" w:space="0" w:color="auto"/>
-              <w:left w:val="single" w:sz="4" w:space="0" w:color="auto"/>
-              <w:bottom w:val="single" w:sz="4" w:space="0" w:color="auto"/>
-              <w:right w:val="single" w:sz="4" w:space="0" w:color="auto"/>
-            </w:tcBorders>
-            <w:shd w:val="clear" w:color="auto" w:fill="auto"/>
-            <w:noWrap/>
-            <w:vAlign w:val="center"/>
-          </w:tcPr>
-          <w:p>
-            <w:pPr>
-              <w:jc w:val="center"/>
-              <w:rPr>
-                <w:rFonts w:ascii="Calibri" w:eastAsia="Times New Roman" w:hAnsi="Calibri" w:cs="Times New Roman"/>
-                <w:color w:val="000000"/>
-              </w:rPr>
-            </w:pPr>
-          </w:p>
-        </w:tc>
-        <w:tc>
-          <w:tcPr>
-            <w:tcW w:w="1675" w:type="dxa"/>
-            <w:tcBorders>
-              <w:top w:val="single" w:sz="4" w:space="0" w:color="auto"/>
-              <w:left w:val="nil"/>
-              <w:bottom w:val="single" w:sz="4" w:space="0" w:color="auto"/>
-              <w:right w:val="single" w:sz="4" w:space="0" w:color="auto"/>
-            </w:tcBorders>
-            <w:shd w:val="clear" w:color="auto" w:fill="auto"/>
-            <w:noWrap/>
-            <w:vAlign w:val="center"/>
-          </w:tcPr>
-          <w:p>
-            <w:pPr>
-              <w:jc w:val="center"/>
-              <w:rPr>
-                <w:rFonts w:ascii="Calibri" w:eastAsia="Times New Roman" w:hAnsi="Calibri" w:cs="Times New Roman"/>
-                <w:color w:val="000000"/>
-              </w:rPr>
-            </w:pPr>
-          </w:p>
-        </w:tc>
-        <w:tc>
-          <w:tcPr>
-            <w:tcW w:w="4959" w:type="dxa"/>
-            <w:tcBorders>
-              <w:top w:val="single" w:sz="4" w:space="0" w:color="auto"/>
-              <w:left w:val="nil"/>
-              <w:bottom w:val="single" w:sz="4" w:space="0" w:color="auto"/>
-              <w:right w:val="single" w:sz="4" w:space="0" w:color="auto"/>
-            </w:tcBorders>
-            <w:shd w:val="clear" w:color="auto" w:fill="auto"/>
-            <w:noWrap/>
-            <w:vAlign w:val="center"/>
-          </w:tcPr>
-          <w:p>
-            <w:pPr>
-              <w:jc w:val="center"/>
-              <w:rPr>
-                <w:rFonts w:ascii="Calibri" w:eastAsia="Times New Roman" w:hAnsi="Calibri" w:cs="Times New Roman"/>
-                <w:color w:val="000000"/>
-              </w:rPr>
-            </w:pPr>
-          </w:p>
-        </w:tc>
-        <w:tc>
-          <w:tcPr>
-            <w:tcW w:w="2008" w:type="dxa"/>
-            <w:tcBorders>
-              <w:top w:val="single" w:sz="4" w:space="0" w:color="auto"/>
-              <w:left w:val="nil"/>
-              <w:bottom w:val="single" w:sz="4" w:space="0" w:color="auto"/>
-              <w:right w:val="single" w:sz="4" w:space="0" w:color="auto"/>
-            </w:tcBorders>
-            <w:shd w:val="clear" w:color="auto" w:fill="auto"/>
-            <w:noWrap/>
-            <w:vAlign w:val="center"/>
-          </w:tcPr>
-          <w:p>
-            <w:pPr>
-              <w:jc w:val="center"/>
-              <w:rPr>
-                <w:rFonts w:ascii="Calibri" w:eastAsia="Times New Roman" w:hAnsi="Calibri" w:cs="Times New Roman"/>
-                <w:color w:val="000000"/>
-              </w:rPr>
-            </w:pPr>
-          </w:p>
-        </w:tc>
-      </w:tr>
-      <w:tr>
-        <w:trPr>
-          <w:trHeight w:val="300"/>
-        </w:trPr>
-        <w:tc>
-          <w:tcPr>
-            <w:tcW w:w="1064" w:type="dxa"/>
-            <w:tcBorders>
-              <w:top w:val="single" w:sz="4" w:space="0" w:color="auto"/>
-              <w:left w:val="single" w:sz="4" w:space="0" w:color="auto"/>
-              <w:bottom w:val="single" w:sz="4" w:space="0" w:color="auto"/>
-              <w:right w:val="single" w:sz="4" w:space="0" w:color="auto"/>
-            </w:tcBorders>
-            <w:shd w:val="clear" w:color="auto" w:fill="F2F2F2" w:themeFill="background1" w:themeFillShade="F2"/>
-            <w:noWrap/>
-            <w:vAlign w:val="center"/>
-          </w:tcPr>
-          <w:p>
-            <w:pPr>
-              <w:jc w:val="center"/>
-              <w:rPr>
-                <w:rFonts w:ascii="Calibri" w:eastAsia="Times New Roman" w:hAnsi="Calibri" w:cs="Times New Roman"/>
-                <w:color w:val="000000"/>
-              </w:rPr>
-            </w:pPr>
-          </w:p>
-        </w:tc>
-        <w:tc>
-          <w:tcPr>
-            <w:tcW w:w="1675" w:type="dxa"/>
-            <w:tcBorders>
-              <w:top w:val="single" w:sz="4" w:space="0" w:color="auto"/>
-              <w:left w:val="nil"/>
-              <w:bottom w:val="single" w:sz="4" w:space="0" w:color="auto"/>
-              <w:right w:val="single" w:sz="4" w:space="0" w:color="auto"/>
-            </w:tcBorders>
-            <w:shd w:val="clear" w:color="auto" w:fill="F2F2F2" w:themeFill="background1" w:themeFillShade="F2"/>
-            <w:noWrap/>
-            <w:vAlign w:val="center"/>
-          </w:tcPr>
-          <w:p>
-            <w:pPr>
-              <w:jc w:val="center"/>
-              <w:rPr>
-                <w:rFonts w:ascii="Calibri" w:eastAsia="Times New Roman" w:hAnsi="Calibri" w:cs="Times New Roman"/>
-                <w:color w:val="000000"/>
-              </w:rPr>
-            </w:pPr>
-          </w:p>
-        </w:tc>
-        <w:tc>
-          <w:tcPr>
-            <w:tcW w:w="4959" w:type="dxa"/>
-            <w:tcBorders>
-              <w:top w:val="single" w:sz="4" w:space="0" w:color="auto"/>
-              <w:left w:val="nil"/>
-              <w:bottom w:val="single" w:sz="4" w:space="0" w:color="auto"/>
-              <w:right w:val="single" w:sz="4" w:space="0" w:color="auto"/>
-            </w:tcBorders>
-            <w:shd w:val="clear" w:color="auto" w:fill="F2F2F2" w:themeFill="background1" w:themeFillShade="F2"/>
-            <w:noWrap/>
-            <w:vAlign w:val="center"/>
-          </w:tcPr>
-          <w:p>
-            <w:pPr>
-              <w:jc w:val="center"/>
-              <w:rPr>
-                <w:rFonts w:ascii="Calibri" w:eastAsia="Times New Roman" w:hAnsi="Calibri" w:cs="Times New Roman"/>
-                <w:color w:val="000000"/>
-              </w:rPr>
-            </w:pPr>
-          </w:p>
-        </w:tc>
-        <w:tc>
-          <w:tcPr>
-            <w:tcW w:w="2008" w:type="dxa"/>
-            <w:tcBorders>
-              <w:top w:val="single" w:sz="4" w:space="0" w:color="auto"/>
-              <w:left w:val="nil"/>
-              <w:bottom w:val="single" w:sz="4" w:space="0" w:color="auto"/>
-              <w:right w:val="single" w:sz="4" w:space="0" w:color="auto"/>
-            </w:tcBorders>
-            <w:shd w:val="clear" w:color="auto" w:fill="F2F2F2" w:themeFill="background1" w:themeFillShade="F2"/>
-            <w:noWrap/>
-            <w:vAlign w:val="center"/>
-          </w:tcPr>
-          <w:p>
-            <w:pPr>
-              <w:jc w:val="center"/>
-              <w:rPr>
-                <w:rFonts w:ascii="Calibri" w:eastAsia="Times New Roman" w:hAnsi="Calibri" w:cs="Times New Roman"/>
-                <w:color w:val="000000"/>
-              </w:rPr>
-            </w:pPr>
-          </w:p>
-        </w:tc>
-      </w:tr>
-      <w:tr>
-        <w:trPr>
-          <w:trHeight w:val="300"/>
-        </w:trPr>
-        <w:tc>
-          <w:tcPr>
-            <w:tcW w:w="1064" w:type="dxa"/>
-            <w:tcBorders>
-              <w:top w:val="single" w:sz="4" w:space="0" w:color="auto"/>
-              <w:left w:val="single" w:sz="4" w:space="0" w:color="auto"/>
-              <w:bottom w:val="single" w:sz="4" w:space="0" w:color="auto"/>
-              <w:right w:val="single" w:sz="4" w:space="0" w:color="auto"/>
-            </w:tcBorders>
-            <w:shd w:val="clear" w:color="auto" w:fill="auto"/>
-            <w:noWrap/>
-            <w:vAlign w:val="center"/>
-          </w:tcPr>
-          <w:p>
-            <w:pPr>
-              <w:jc w:val="center"/>
-              <w:rPr>
-                <w:rFonts w:ascii="Calibri" w:eastAsia="Times New Roman" w:hAnsi="Calibri" w:cs="Times New Roman"/>
-                <w:color w:val="000000"/>
-              </w:rPr>
-            </w:pPr>
-          </w:p>
-        </w:tc>
-        <w:tc>
-          <w:tcPr>
-            <w:tcW w:w="1675" w:type="dxa"/>
-            <w:tcBorders>
-              <w:top w:val="single" w:sz="4" w:space="0" w:color="auto"/>
-              <w:left w:val="nil"/>
-              <w:bottom w:val="single" w:sz="4" w:space="0" w:color="auto"/>
-              <w:right w:val="single" w:sz="4" w:space="0" w:color="auto"/>
-            </w:tcBorders>
-            <w:shd w:val="clear" w:color="auto" w:fill="auto"/>
-            <w:noWrap/>
-            <w:vAlign w:val="center"/>
-          </w:tcPr>
-          <w:p>
-            <w:pPr>
-              <w:jc w:val="center"/>
-              <w:rPr>
-                <w:rFonts w:ascii="Calibri" w:eastAsia="Times New Roman" w:hAnsi="Calibri" w:cs="Times New Roman"/>
-                <w:color w:val="000000"/>
-              </w:rPr>
-            </w:pPr>
-          </w:p>
-        </w:tc>
-        <w:tc>
-          <w:tcPr>
-            <w:tcW w:w="4959" w:type="dxa"/>
-            <w:tcBorders>
-              <w:top w:val="single" w:sz="4" w:space="0" w:color="auto"/>
-              <w:left w:val="nil"/>
-              <w:bottom w:val="single" w:sz="4" w:space="0" w:color="auto"/>
-              <w:right w:val="single" w:sz="4" w:space="0" w:color="auto"/>
-            </w:tcBorders>
-            <w:shd w:val="clear" w:color="auto" w:fill="auto"/>
-            <w:noWrap/>
-            <w:vAlign w:val="center"/>
-          </w:tcPr>
-          <w:p>
-            <w:pPr>
-              <w:jc w:val="center"/>
-              <w:rPr>
-                <w:rFonts w:ascii="Calibri" w:eastAsia="Times New Roman" w:hAnsi="Calibri" w:cs="Times New Roman"/>
-                <w:color w:val="000000"/>
-              </w:rPr>
-            </w:pPr>
-          </w:p>
-        </w:tc>
-        <w:tc>
-          <w:tcPr>
-            <w:tcW w:w="2008" w:type="dxa"/>
-            <w:tcBorders>
-              <w:top w:val="single" w:sz="4" w:space="0" w:color="auto"/>
-              <w:left w:val="nil"/>
-              <w:bottom w:val="single" w:sz="4" w:space="0" w:color="auto"/>
-              <w:right w:val="single" w:sz="4" w:space="0" w:color="auto"/>
-            </w:tcBorders>
-            <w:shd w:val="clear" w:color="auto" w:fill="auto"/>
-            <w:noWrap/>
-            <w:vAlign w:val="center"/>
-          </w:tcPr>
-          <w:p>
-            <w:pPr>
-              <w:jc w:val="center"/>
-              <w:rPr>
-                <w:rFonts w:ascii="Calibri" w:eastAsia="Times New Roman" w:hAnsi="Calibri" w:cs="Times New Roman"/>
-                <w:color w:val="000000"/>
-              </w:rPr>
-            </w:pPr>
-          </w:p>
-        </w:tc>
-      </w:tr>
-      <w:tr>
-        <w:trPr>
-          <w:trHeight w:val="300"/>
-        </w:trPr>
-        <w:tc>
-          <w:tcPr>
-            <w:tcW w:w="1064" w:type="dxa"/>
-            <w:tcBorders>
-              <w:top w:val="single" w:sz="4" w:space="0" w:color="auto"/>
-              <w:left w:val="single" w:sz="4" w:space="0" w:color="auto"/>
-              <w:bottom w:val="single" w:sz="4" w:space="0" w:color="auto"/>
-              <w:right w:val="single" w:sz="4" w:space="0" w:color="auto"/>
-            </w:tcBorders>
-            <w:shd w:val="clear" w:color="auto" w:fill="F2F2F2" w:themeFill="background1" w:themeFillShade="F2"/>
-            <w:noWrap/>
-            <w:vAlign w:val="center"/>
-          </w:tcPr>
-          <w:p>
-            <w:pPr>
-              <w:jc w:val="center"/>
-              <w:rPr>
-                <w:rFonts w:ascii="Calibri" w:eastAsia="Times New Roman" w:hAnsi="Calibri" w:cs="Times New Roman"/>
-                <w:color w:val="000000"/>
-              </w:rPr>
-            </w:pPr>
-          </w:p>
-        </w:tc>
-        <w:tc>
-          <w:tcPr>
-            <w:tcW w:w="1675" w:type="dxa"/>
-            <w:tcBorders>
-              <w:top w:val="single" w:sz="4" w:space="0" w:color="auto"/>
-              <w:left w:val="nil"/>
-              <w:bottom w:val="single" w:sz="4" w:space="0" w:color="auto"/>
-              <w:right w:val="single" w:sz="4" w:space="0" w:color="auto"/>
-            </w:tcBorders>
-            <w:shd w:val="clear" w:color="auto" w:fill="F2F2F2" w:themeFill="background1" w:themeFillShade="F2"/>
-            <w:noWrap/>
-            <w:vAlign w:val="center"/>
-          </w:tcPr>
-          <w:p>
-            <w:pPr>
-              <w:jc w:val="center"/>
-              <w:rPr>
-                <w:rFonts w:ascii="Calibri" w:eastAsia="Times New Roman" w:hAnsi="Calibri" w:cs="Times New Roman"/>
-                <w:color w:val="000000"/>
-              </w:rPr>
-            </w:pPr>
-          </w:p>
-        </w:tc>
-        <w:tc>
-          <w:tcPr>
-            <w:tcW w:w="4959" w:type="dxa"/>
-            <w:tcBorders>
-              <w:top w:val="single" w:sz="4" w:space="0" w:color="auto"/>
-              <w:left w:val="nil"/>
-              <w:bottom w:val="single" w:sz="4" w:space="0" w:color="auto"/>
-              <w:right w:val="single" w:sz="4" w:space="0" w:color="auto"/>
-            </w:tcBorders>
-            <w:shd w:val="clear" w:color="auto" w:fill="F2F2F2" w:themeFill="background1" w:themeFillShade="F2"/>
-            <w:noWrap/>
-            <w:vAlign w:val="center"/>
-          </w:tcPr>
-          <w:p>
-            <w:pPr>
-              <w:jc w:val="center"/>
-              <w:rPr>
-                <w:rFonts w:ascii="Calibri" w:eastAsia="Times New Roman" w:hAnsi="Calibri" w:cs="Times New Roman"/>
-                <w:color w:val="000000"/>
-              </w:rPr>
-            </w:pPr>
-          </w:p>
-        </w:tc>
-        <w:tc>
-          <w:tcPr>
-            <w:tcW w:w="2008" w:type="dxa"/>
-            <w:tcBorders>
-              <w:top w:val="single" w:sz="4" w:space="0" w:color="auto"/>
-              <w:left w:val="nil"/>
-              <w:bottom w:val="single" w:sz="4" w:space="0" w:color="auto"/>
-              <w:right w:val="single" w:sz="4" w:space="0" w:color="auto"/>
-            </w:tcBorders>
-            <w:shd w:val="clear" w:color="auto" w:fill="F2F2F2" w:themeFill="background1" w:themeFillShade="F2"/>
-            <w:noWrap/>
-            <w:vAlign w:val="center"/>
-          </w:tcPr>
-          <w:p>
-            <w:pPr>
-              <w:jc w:val="center"/>
-              <w:rPr>
-                <w:rFonts w:ascii="Calibri" w:eastAsia="Times New Roman" w:hAnsi="Calibri" w:cs="Times New Roman"/>
-                <w:color w:val="000000"/>
-              </w:rPr>
-            </w:pPr>
-          </w:p>
-        </w:tc>
-      </w:tr>
     </w:tbl>
     <w:p>
       <w:r>
@@ -2611,6 +2741,50 @@
         <w:t xml:space="preserve"> </w:t>
       </w:r>
     </w:p>
+    <w:p>
+      <w:proofErr w:type="gramStart"/>
+      <w:r>
+        <w:t>JavaScript – D</w:t>
+      </w:r>
+      <w:r>
+        <w:t>ynamic computer programming language</w:t>
+      </w:r>
+      <w:r>
+        <w:t>.</w:t>
+      </w:r>
+      <w:proofErr w:type="gramEnd"/>
+      <w:r>
+        <w:t xml:space="preserve"> M</w:t>
+      </w:r>
+      <w:r>
+        <w:t>ost commonly used as part of web browsers, client-side scripts to interact with the user</w:t>
+      </w:r>
+      <w:r>
+        <w:t>.</w:t>
+      </w:r>
+    </w:p>
+    <w:p>
+      <w:proofErr w:type="spellStart"/>
+      <w:r>
+        <w:t>Jquery</w:t>
+      </w:r>
+      <w:proofErr w:type="spellEnd"/>
+      <w:r>
+        <w:t xml:space="preserve"> – C</w:t>
+      </w:r>
+      <w:r>
+        <w:t xml:space="preserve">ross-platform JavaScript library designed to simplify the client-side scripting of HTML </w:t>
+      </w:r>
+    </w:p>
+    <w:p>
+      <w:r>
+        <w:t>Bootstrap – C</w:t>
+      </w:r>
+      <w:r>
+        <w:t>ollection of tools for creating websites and web applications</w:t>
+      </w:r>
+    </w:p>
+    <w:p/>
     <w:p>
       <w:pPr>
         <w:pStyle w:val="Heading3"/>
@@ -2962,11 +3136,11 @@
           </wp:inline>
         </w:drawing>
       </w:r>
+      <w:r>
+        <w:br w:type="page"/>
+      </w:r>
       <w:bookmarkStart w:id="8" w:name="_GoBack"/>
       <w:bookmarkEnd w:id="8"/>
-      <w:r>
-        <w:br w:type="page"/>
-      </w:r>
     </w:p>
     <w:p>
       <w:pPr>
@@ -6106,7 +6280,7 @@
 </file>
 
 <file path=customXml/itemProps1.xml><?xml version="1.0" encoding="utf-8"?>
-<ds:datastoreItem xmlns:ds="http://schemas.openxmlformats.org/officeDocument/2006/customXml" ds:itemID="{7496C284-A46C-234F-AE48-CF2681C3CC20}">
+<ds:datastoreItem xmlns:ds="http://schemas.openxmlformats.org/officeDocument/2006/customXml" ds:itemID="{F40D5E1B-FBA5-C44B-A754-F3E2D4DFDFE5}">
   <ds:schemaRefs>
     <ds:schemaRef ds:uri="http://schemas.openxmlformats.org/officeDocument/2006/bibliography"/>
   </ds:schemaRefs>

</xml_diff>